<commit_message>
Add flash firmware code for bt device
Signed-off-by: Dung Tran Anh <min98st1@gmail.com>
</commit_message>
<xml_diff>
--- a/device-driver/doc/Bluetooth_tutorial.docx
+++ b/device-driver/doc/Bluetooth_tutorial.docx
@@ -2,13 +2,1576 @@
 <file path=word/document.xml><?xml version="1.0" encoding="utf-8"?>
 <w:document xmlns:wpc="http://schemas.microsoft.com/office/word/2010/wordprocessingCanvas" xmlns:cx="http://schemas.microsoft.com/office/drawing/2014/chartex" xmlns:mc="http://schemas.openxmlformats.org/markup-compatibility/2006" xmlns:o="urn:schemas-microsoft-com:office:office" xmlns:r="http://schemas.openxmlformats.org/officeDocument/2006/relationships" xmlns:m="http://schemas.openxmlformats.org/officeDocument/2006/math" xmlns:v="urn:schemas-microsoft-com:vml" xmlns:wp14="http://schemas.microsoft.com/office/word/2010/wordprocessingDrawing" xmlns:wp="http://schemas.openxmlformats.org/drawingml/2006/wordprocessingDrawing" xmlns:w10="urn:schemas-microsoft-com:office:word" xmlns:w="http://schemas.openxmlformats.org/wordprocessingml/2006/main" xmlns:w14="http://schemas.microsoft.com/office/word/2010/wordml" xmlns:w15="http://schemas.microsoft.com/office/word/2012/wordml" xmlns:w16se="http://schemas.microsoft.com/office/word/2015/wordml/symex" xmlns:wpg="http://schemas.microsoft.com/office/word/2010/wordprocessingGroup" xmlns:wpi="http://schemas.microsoft.com/office/word/2010/wordprocessingInk" xmlns:wne="http://schemas.microsoft.com/office/word/2006/wordml" xmlns:wps="http://schemas.microsoft.com/office/word/2010/wordprocessingShape" mc:Ignorable="w14 w15 w16se wp14">
   <w:body>
-    <w:p>
-      <w:r>
+    <w:sdt>
+      <w:sdtPr>
+        <w:rPr>
+          <w:rFonts w:asciiTheme="minorHAnsi" w:eastAsiaTheme="minorEastAsia" w:hAnsiTheme="minorHAnsi" w:cstheme="minorBidi"/>
+          <w:color w:val="auto"/>
+          <w:sz w:val="22"/>
+          <w:szCs w:val="22"/>
+          <w:lang w:eastAsia="zh-CN"/>
+        </w:rPr>
+        <w:id w:val="1468851909"/>
+        <w:docPartObj>
+          <w:docPartGallery w:val="Table of Contents"/>
+          <w:docPartUnique/>
+        </w:docPartObj>
+      </w:sdtPr>
+      <w:sdtEndPr>
+        <w:rPr>
+          <w:b/>
+          <w:bCs/>
+          <w:noProof/>
+        </w:rPr>
+      </w:sdtEndPr>
+      <w:sdtContent>
+        <w:p>
+          <w:pPr>
+            <w:pStyle w:val="TOCHeading"/>
+          </w:pPr>
+          <w:r>
+            <w:t>Contents</w:t>
+          </w:r>
+        </w:p>
+        <w:p>
+          <w:pPr>
+            <w:pStyle w:val="TOC1"/>
+            <w:tabs>
+              <w:tab w:val="right" w:leader="dot" w:pos="9350"/>
+            </w:tabs>
+            <w:rPr>
+              <w:noProof/>
+            </w:rPr>
+          </w:pPr>
+          <w:r>
+            <w:fldChar w:fldCharType="begin"/>
+          </w:r>
+          <w:r>
+            <w:instrText xml:space="preserve"> TOC \o "1-3" \h \z \u </w:instrText>
+          </w:r>
+          <w:r>
+            <w:fldChar w:fldCharType="separate"/>
+          </w:r>
+          <w:hyperlink w:anchor="_Toc130836358" w:history="1">
+            <w:r>
+              <w:rPr>
+                <w:rStyle w:val="Hyperlink"/>
+                <w:noProof/>
+              </w:rPr>
+              <w:t>I. Bluetooth overview</w:t>
+            </w:r>
+            <w:r>
+              <w:rPr>
+                <w:noProof/>
+                <w:webHidden/>
+              </w:rPr>
+              <w:tab/>
+            </w:r>
+            <w:r>
+              <w:rPr>
+                <w:noProof/>
+                <w:webHidden/>
+              </w:rPr>
+              <w:fldChar w:fldCharType="begin"/>
+            </w:r>
+            <w:r>
+              <w:rPr>
+                <w:noProof/>
+                <w:webHidden/>
+              </w:rPr>
+              <w:instrText xml:space="preserve"> PAGEREF _Toc130836358 \h </w:instrText>
+            </w:r>
+            <w:r>
+              <w:rPr>
+                <w:noProof/>
+                <w:webHidden/>
+              </w:rPr>
+            </w:r>
+            <w:r>
+              <w:rPr>
+                <w:noProof/>
+                <w:webHidden/>
+              </w:rPr>
+              <w:fldChar w:fldCharType="separate"/>
+            </w:r>
+            <w:r>
+              <w:rPr>
+                <w:noProof/>
+                <w:webHidden/>
+              </w:rPr>
+              <w:t>1</w:t>
+            </w:r>
+            <w:r>
+              <w:rPr>
+                <w:noProof/>
+                <w:webHidden/>
+              </w:rPr>
+              <w:fldChar w:fldCharType="end"/>
+            </w:r>
+          </w:hyperlink>
+        </w:p>
+        <w:p>
+          <w:pPr>
+            <w:pStyle w:val="TOC2"/>
+            <w:tabs>
+              <w:tab w:val="right" w:leader="dot" w:pos="9350"/>
+            </w:tabs>
+            <w:rPr>
+              <w:noProof/>
+            </w:rPr>
+          </w:pPr>
+          <w:hyperlink w:anchor="_Toc130836359" w:history="1">
+            <w:r>
+              <w:rPr>
+                <w:rStyle w:val="Hyperlink"/>
+                <w:noProof/>
+              </w:rPr>
+              <w:t>1. Bluetooh Device roles</w:t>
+            </w:r>
+            <w:r>
+              <w:rPr>
+                <w:noProof/>
+                <w:webHidden/>
+              </w:rPr>
+              <w:tab/>
+            </w:r>
+            <w:r>
+              <w:rPr>
+                <w:noProof/>
+                <w:webHidden/>
+              </w:rPr>
+              <w:fldChar w:fldCharType="begin"/>
+            </w:r>
+            <w:r>
+              <w:rPr>
+                <w:noProof/>
+                <w:webHidden/>
+              </w:rPr>
+              <w:instrText xml:space="preserve"> PAGEREF _Toc130836359 \h </w:instrText>
+            </w:r>
+            <w:r>
+              <w:rPr>
+                <w:noProof/>
+                <w:webHidden/>
+              </w:rPr>
+            </w:r>
+            <w:r>
+              <w:rPr>
+                <w:noProof/>
+                <w:webHidden/>
+              </w:rPr>
+              <w:fldChar w:fldCharType="separate"/>
+            </w:r>
+            <w:r>
+              <w:rPr>
+                <w:noProof/>
+                <w:webHidden/>
+              </w:rPr>
+              <w:t>2</w:t>
+            </w:r>
+            <w:r>
+              <w:rPr>
+                <w:noProof/>
+                <w:webHidden/>
+              </w:rPr>
+              <w:fldChar w:fldCharType="end"/>
+            </w:r>
+          </w:hyperlink>
+        </w:p>
+        <w:p>
+          <w:pPr>
+            <w:pStyle w:val="TOC3"/>
+            <w:tabs>
+              <w:tab w:val="right" w:leader="dot" w:pos="9350"/>
+            </w:tabs>
+            <w:rPr>
+              <w:noProof/>
+            </w:rPr>
+          </w:pPr>
+          <w:hyperlink w:anchor="_Toc130836360" w:history="1">
+            <w:r>
+              <w:rPr>
+                <w:rStyle w:val="Hyperlink"/>
+                <w:noProof/>
+              </w:rPr>
+              <w:t>1.1. Peripheral</w:t>
+            </w:r>
+            <w:r>
+              <w:rPr>
+                <w:noProof/>
+                <w:webHidden/>
+              </w:rPr>
+              <w:tab/>
+            </w:r>
+            <w:r>
+              <w:rPr>
+                <w:noProof/>
+                <w:webHidden/>
+              </w:rPr>
+              <w:fldChar w:fldCharType="begin"/>
+            </w:r>
+            <w:r>
+              <w:rPr>
+                <w:noProof/>
+                <w:webHidden/>
+              </w:rPr>
+              <w:instrText xml:space="preserve"> PAGEREF _Toc130836360 \h </w:instrText>
+            </w:r>
+            <w:r>
+              <w:rPr>
+                <w:noProof/>
+                <w:webHidden/>
+              </w:rPr>
+            </w:r>
+            <w:r>
+              <w:rPr>
+                <w:noProof/>
+                <w:webHidden/>
+              </w:rPr>
+              <w:fldChar w:fldCharType="separate"/>
+            </w:r>
+            <w:r>
+              <w:rPr>
+                <w:noProof/>
+                <w:webHidden/>
+              </w:rPr>
+              <w:t>2</w:t>
+            </w:r>
+            <w:r>
+              <w:rPr>
+                <w:noProof/>
+                <w:webHidden/>
+              </w:rPr>
+              <w:fldChar w:fldCharType="end"/>
+            </w:r>
+          </w:hyperlink>
+        </w:p>
+        <w:p>
+          <w:pPr>
+            <w:pStyle w:val="TOC3"/>
+            <w:tabs>
+              <w:tab w:val="right" w:leader="dot" w:pos="9350"/>
+            </w:tabs>
+            <w:rPr>
+              <w:noProof/>
+            </w:rPr>
+          </w:pPr>
+          <w:hyperlink w:anchor="_Toc130836361" w:history="1">
+            <w:r>
+              <w:rPr>
+                <w:rStyle w:val="Hyperlink"/>
+                <w:noProof/>
+              </w:rPr>
+              <w:t>1.2 Central</w:t>
+            </w:r>
+            <w:r>
+              <w:rPr>
+                <w:noProof/>
+                <w:webHidden/>
+              </w:rPr>
+              <w:tab/>
+            </w:r>
+            <w:r>
+              <w:rPr>
+                <w:noProof/>
+                <w:webHidden/>
+              </w:rPr>
+              <w:fldChar w:fldCharType="begin"/>
+            </w:r>
+            <w:r>
+              <w:rPr>
+                <w:noProof/>
+                <w:webHidden/>
+              </w:rPr>
+              <w:instrText xml:space="preserve"> PAGEREF _Toc130836361 \h </w:instrText>
+            </w:r>
+            <w:r>
+              <w:rPr>
+                <w:noProof/>
+                <w:webHidden/>
+              </w:rPr>
+            </w:r>
+            <w:r>
+              <w:rPr>
+                <w:noProof/>
+                <w:webHidden/>
+              </w:rPr>
+              <w:fldChar w:fldCharType="separate"/>
+            </w:r>
+            <w:r>
+              <w:rPr>
+                <w:noProof/>
+                <w:webHidden/>
+              </w:rPr>
+              <w:t>2</w:t>
+            </w:r>
+            <w:r>
+              <w:rPr>
+                <w:noProof/>
+                <w:webHidden/>
+              </w:rPr>
+              <w:fldChar w:fldCharType="end"/>
+            </w:r>
+          </w:hyperlink>
+        </w:p>
+        <w:p>
+          <w:pPr>
+            <w:pStyle w:val="TOC1"/>
+            <w:tabs>
+              <w:tab w:val="right" w:leader="dot" w:pos="9350"/>
+            </w:tabs>
+            <w:rPr>
+              <w:noProof/>
+            </w:rPr>
+          </w:pPr>
+          <w:hyperlink w:anchor="_Toc130836362" w:history="1">
+            <w:r>
+              <w:rPr>
+                <w:rStyle w:val="Hyperlink"/>
+                <w:noProof/>
+              </w:rPr>
+              <w:t>II. Android Bluetooth Architecture</w:t>
+            </w:r>
+            <w:r>
+              <w:rPr>
+                <w:noProof/>
+                <w:webHidden/>
+              </w:rPr>
+              <w:tab/>
+            </w:r>
+            <w:r>
+              <w:rPr>
+                <w:noProof/>
+                <w:webHidden/>
+              </w:rPr>
+              <w:fldChar w:fldCharType="begin"/>
+            </w:r>
+            <w:r>
+              <w:rPr>
+                <w:noProof/>
+                <w:webHidden/>
+              </w:rPr>
+              <w:instrText xml:space="preserve"> PAGEREF _Toc130836362 \h </w:instrText>
+            </w:r>
+            <w:r>
+              <w:rPr>
+                <w:noProof/>
+                <w:webHidden/>
+              </w:rPr>
+            </w:r>
+            <w:r>
+              <w:rPr>
+                <w:noProof/>
+                <w:webHidden/>
+              </w:rPr>
+              <w:fldChar w:fldCharType="separate"/>
+            </w:r>
+            <w:r>
+              <w:rPr>
+                <w:noProof/>
+                <w:webHidden/>
+              </w:rPr>
+              <w:t>3</w:t>
+            </w:r>
+            <w:r>
+              <w:rPr>
+                <w:noProof/>
+                <w:webHidden/>
+              </w:rPr>
+              <w:fldChar w:fldCharType="end"/>
+            </w:r>
+          </w:hyperlink>
+        </w:p>
+        <w:p>
+          <w:pPr>
+            <w:pStyle w:val="TOC2"/>
+            <w:tabs>
+              <w:tab w:val="right" w:leader="dot" w:pos="9350"/>
+            </w:tabs>
+            <w:rPr>
+              <w:noProof/>
+            </w:rPr>
+          </w:pPr>
+          <w:hyperlink w:anchor="_Toc130836363" w:history="1">
+            <w:r>
+              <w:rPr>
+                <w:rStyle w:val="Hyperlink"/>
+                <w:noProof/>
+              </w:rPr>
+              <w:t>1. Bluetooth stack</w:t>
+            </w:r>
+            <w:r>
+              <w:rPr>
+                <w:noProof/>
+                <w:webHidden/>
+              </w:rPr>
+              <w:tab/>
+            </w:r>
+            <w:r>
+              <w:rPr>
+                <w:noProof/>
+                <w:webHidden/>
+              </w:rPr>
+              <w:fldChar w:fldCharType="begin"/>
+            </w:r>
+            <w:r>
+              <w:rPr>
+                <w:noProof/>
+                <w:webHidden/>
+              </w:rPr>
+              <w:instrText xml:space="preserve"> PAGEREF _Toc130836363 \h </w:instrText>
+            </w:r>
+            <w:r>
+              <w:rPr>
+                <w:noProof/>
+                <w:webHidden/>
+              </w:rPr>
+            </w:r>
+            <w:r>
+              <w:rPr>
+                <w:noProof/>
+                <w:webHidden/>
+              </w:rPr>
+              <w:fldChar w:fldCharType="separate"/>
+            </w:r>
+            <w:r>
+              <w:rPr>
+                <w:noProof/>
+                <w:webHidden/>
+              </w:rPr>
+              <w:t>4</w:t>
+            </w:r>
+            <w:r>
+              <w:rPr>
+                <w:noProof/>
+                <w:webHidden/>
+              </w:rPr>
+              <w:fldChar w:fldCharType="end"/>
+            </w:r>
+          </w:hyperlink>
+        </w:p>
+        <w:p>
+          <w:pPr>
+            <w:pStyle w:val="TOC1"/>
+            <w:tabs>
+              <w:tab w:val="right" w:leader="dot" w:pos="9350"/>
+            </w:tabs>
+            <w:rPr>
+              <w:noProof/>
+            </w:rPr>
+          </w:pPr>
+          <w:hyperlink w:anchor="_Toc130836364" w:history="1">
+            <w:r>
+              <w:rPr>
+                <w:rStyle w:val="Hyperlink"/>
+                <w:noProof/>
+              </w:rPr>
+              <w:t>III. HCI Layer</w:t>
+            </w:r>
+            <w:r>
+              <w:rPr>
+                <w:noProof/>
+                <w:webHidden/>
+              </w:rPr>
+              <w:tab/>
+            </w:r>
+            <w:r>
+              <w:rPr>
+                <w:noProof/>
+                <w:webHidden/>
+              </w:rPr>
+              <w:fldChar w:fldCharType="begin"/>
+            </w:r>
+            <w:r>
+              <w:rPr>
+                <w:noProof/>
+                <w:webHidden/>
+              </w:rPr>
+              <w:instrText xml:space="preserve"> PAGEREF _Toc130836364 \h </w:instrText>
+            </w:r>
+            <w:r>
+              <w:rPr>
+                <w:noProof/>
+                <w:webHidden/>
+              </w:rPr>
+            </w:r>
+            <w:r>
+              <w:rPr>
+                <w:noProof/>
+                <w:webHidden/>
+              </w:rPr>
+              <w:fldChar w:fldCharType="separate"/>
+            </w:r>
+            <w:r>
+              <w:rPr>
+                <w:noProof/>
+                <w:webHidden/>
+              </w:rPr>
+              <w:t>5</w:t>
+            </w:r>
+            <w:r>
+              <w:rPr>
+                <w:noProof/>
+                <w:webHidden/>
+              </w:rPr>
+              <w:fldChar w:fldCharType="end"/>
+            </w:r>
+          </w:hyperlink>
+        </w:p>
+        <w:p>
+          <w:pPr>
+            <w:pStyle w:val="TOC2"/>
+            <w:tabs>
+              <w:tab w:val="right" w:leader="dot" w:pos="9350"/>
+            </w:tabs>
+            <w:rPr>
+              <w:noProof/>
+            </w:rPr>
+          </w:pPr>
+          <w:hyperlink w:anchor="_Toc130836365" w:history="1">
+            <w:r>
+              <w:rPr>
+                <w:rStyle w:val="Hyperlink"/>
+                <w:noProof/>
+              </w:rPr>
+              <w:t>1. Initialize</w:t>
+            </w:r>
+            <w:r>
+              <w:rPr>
+                <w:noProof/>
+                <w:webHidden/>
+              </w:rPr>
+              <w:tab/>
+            </w:r>
+            <w:r>
+              <w:rPr>
+                <w:noProof/>
+                <w:webHidden/>
+              </w:rPr>
+              <w:fldChar w:fldCharType="begin"/>
+            </w:r>
+            <w:r>
+              <w:rPr>
+                <w:noProof/>
+                <w:webHidden/>
+              </w:rPr>
+              <w:instrText xml:space="preserve"> PAGEREF _Toc130836365 \h </w:instrText>
+            </w:r>
+            <w:r>
+              <w:rPr>
+                <w:noProof/>
+                <w:webHidden/>
+              </w:rPr>
+            </w:r>
+            <w:r>
+              <w:rPr>
+                <w:noProof/>
+                <w:webHidden/>
+              </w:rPr>
+              <w:fldChar w:fldCharType="separate"/>
+            </w:r>
+            <w:r>
+              <w:rPr>
+                <w:noProof/>
+                <w:webHidden/>
+              </w:rPr>
+              <w:t>5</w:t>
+            </w:r>
+            <w:r>
+              <w:rPr>
+                <w:noProof/>
+                <w:webHidden/>
+              </w:rPr>
+              <w:fldChar w:fldCharType="end"/>
+            </w:r>
+          </w:hyperlink>
+        </w:p>
+        <w:p>
+          <w:pPr>
+            <w:pStyle w:val="TOC2"/>
+            <w:tabs>
+              <w:tab w:val="right" w:leader="dot" w:pos="9350"/>
+            </w:tabs>
+            <w:rPr>
+              <w:noProof/>
+            </w:rPr>
+          </w:pPr>
+          <w:hyperlink w:anchor="_Toc130836366" w:history="1">
+            <w:r>
+              <w:rPr>
+                <w:rStyle w:val="Hyperlink"/>
+                <w:noProof/>
+              </w:rPr>
+              <w:t>2. Transmit data</w:t>
+            </w:r>
+            <w:r>
+              <w:rPr>
+                <w:noProof/>
+                <w:webHidden/>
+              </w:rPr>
+              <w:tab/>
+            </w:r>
+            <w:r>
+              <w:rPr>
+                <w:noProof/>
+                <w:webHidden/>
+              </w:rPr>
+              <w:fldChar w:fldCharType="begin"/>
+            </w:r>
+            <w:r>
+              <w:rPr>
+                <w:noProof/>
+                <w:webHidden/>
+              </w:rPr>
+              <w:instrText xml:space="preserve"> PAGEREF _Toc130836366 \h </w:instrText>
+            </w:r>
+            <w:r>
+              <w:rPr>
+                <w:noProof/>
+                <w:webHidden/>
+              </w:rPr>
+            </w:r>
+            <w:r>
+              <w:rPr>
+                <w:noProof/>
+                <w:webHidden/>
+              </w:rPr>
+              <w:fldChar w:fldCharType="separate"/>
+            </w:r>
+            <w:r>
+              <w:rPr>
+                <w:noProof/>
+                <w:webHidden/>
+              </w:rPr>
+              <w:t>6</w:t>
+            </w:r>
+            <w:r>
+              <w:rPr>
+                <w:noProof/>
+                <w:webHidden/>
+              </w:rPr>
+              <w:fldChar w:fldCharType="end"/>
+            </w:r>
+          </w:hyperlink>
+        </w:p>
+        <w:p>
+          <w:pPr>
+            <w:pStyle w:val="TOC1"/>
+            <w:tabs>
+              <w:tab w:val="right" w:leader="dot" w:pos="9350"/>
+            </w:tabs>
+            <w:rPr>
+              <w:noProof/>
+            </w:rPr>
+          </w:pPr>
+          <w:hyperlink w:anchor="_Toc130836367" w:history="1">
+            <w:r>
+              <w:rPr>
+                <w:rStyle w:val="Hyperlink"/>
+                <w:noProof/>
+              </w:rPr>
+              <w:t>IV. HIDL Layer</w:t>
+            </w:r>
+            <w:r>
+              <w:rPr>
+                <w:noProof/>
+                <w:webHidden/>
+              </w:rPr>
+              <w:tab/>
+            </w:r>
+            <w:r>
+              <w:rPr>
+                <w:noProof/>
+                <w:webHidden/>
+              </w:rPr>
+              <w:fldChar w:fldCharType="begin"/>
+            </w:r>
+            <w:r>
+              <w:rPr>
+                <w:noProof/>
+                <w:webHidden/>
+              </w:rPr>
+              <w:instrText xml:space="preserve"> PAGEREF _Toc130836367 \h </w:instrText>
+            </w:r>
+            <w:r>
+              <w:rPr>
+                <w:noProof/>
+                <w:webHidden/>
+              </w:rPr>
+            </w:r>
+            <w:r>
+              <w:rPr>
+                <w:noProof/>
+                <w:webHidden/>
+              </w:rPr>
+              <w:fldChar w:fldCharType="separate"/>
+            </w:r>
+            <w:r>
+              <w:rPr>
+                <w:noProof/>
+                <w:webHidden/>
+              </w:rPr>
+              <w:t>6</w:t>
+            </w:r>
+            <w:r>
+              <w:rPr>
+                <w:noProof/>
+                <w:webHidden/>
+              </w:rPr>
+              <w:fldChar w:fldCharType="end"/>
+            </w:r>
+          </w:hyperlink>
+        </w:p>
+        <w:p>
+          <w:pPr>
+            <w:pStyle w:val="TOC2"/>
+            <w:tabs>
+              <w:tab w:val="right" w:leader="dot" w:pos="9350"/>
+            </w:tabs>
+            <w:rPr>
+              <w:noProof/>
+            </w:rPr>
+          </w:pPr>
+          <w:hyperlink w:anchor="_Toc130836368" w:history="1">
+            <w:r>
+              <w:rPr>
+                <w:rStyle w:val="Hyperlink"/>
+                <w:noProof/>
+              </w:rPr>
+              <w:t>1. Initialize</w:t>
+            </w:r>
+            <w:r>
+              <w:rPr>
+                <w:noProof/>
+                <w:webHidden/>
+              </w:rPr>
+              <w:tab/>
+            </w:r>
+            <w:r>
+              <w:rPr>
+                <w:noProof/>
+                <w:webHidden/>
+              </w:rPr>
+              <w:fldChar w:fldCharType="begin"/>
+            </w:r>
+            <w:r>
+              <w:rPr>
+                <w:noProof/>
+                <w:webHidden/>
+              </w:rPr>
+              <w:instrText xml:space="preserve"> PAGEREF _Toc130836368 \h </w:instrText>
+            </w:r>
+            <w:r>
+              <w:rPr>
+                <w:noProof/>
+                <w:webHidden/>
+              </w:rPr>
+            </w:r>
+            <w:r>
+              <w:rPr>
+                <w:noProof/>
+                <w:webHidden/>
+              </w:rPr>
+              <w:fldChar w:fldCharType="separate"/>
+            </w:r>
+            <w:r>
+              <w:rPr>
+                <w:noProof/>
+                <w:webHidden/>
+              </w:rPr>
+              <w:t>6</w:t>
+            </w:r>
+            <w:r>
+              <w:rPr>
+                <w:noProof/>
+                <w:webHidden/>
+              </w:rPr>
+              <w:fldChar w:fldCharType="end"/>
+            </w:r>
+          </w:hyperlink>
+        </w:p>
+        <w:p>
+          <w:pPr>
+            <w:pStyle w:val="TOC2"/>
+            <w:tabs>
+              <w:tab w:val="right" w:leader="dot" w:pos="9350"/>
+            </w:tabs>
+            <w:rPr>
+              <w:noProof/>
+            </w:rPr>
+          </w:pPr>
+          <w:hyperlink w:anchor="_Toc130836369" w:history="1">
+            <w:r>
+              <w:rPr>
+                <w:rStyle w:val="Hyperlink"/>
+                <w:noProof/>
+              </w:rPr>
+              <w:t>2. Send data</w:t>
+            </w:r>
+            <w:r>
+              <w:rPr>
+                <w:noProof/>
+                <w:webHidden/>
+              </w:rPr>
+              <w:tab/>
+            </w:r>
+            <w:r>
+              <w:rPr>
+                <w:noProof/>
+                <w:webHidden/>
+              </w:rPr>
+              <w:fldChar w:fldCharType="begin"/>
+            </w:r>
+            <w:r>
+              <w:rPr>
+                <w:noProof/>
+                <w:webHidden/>
+              </w:rPr>
+              <w:instrText xml:space="preserve"> PAGEREF _Toc130836369 \h </w:instrText>
+            </w:r>
+            <w:r>
+              <w:rPr>
+                <w:noProof/>
+                <w:webHidden/>
+              </w:rPr>
+            </w:r>
+            <w:r>
+              <w:rPr>
+                <w:noProof/>
+                <w:webHidden/>
+              </w:rPr>
+              <w:fldChar w:fldCharType="separate"/>
+            </w:r>
+            <w:r>
+              <w:rPr>
+                <w:noProof/>
+                <w:webHidden/>
+              </w:rPr>
+              <w:t>7</w:t>
+            </w:r>
+            <w:r>
+              <w:rPr>
+                <w:noProof/>
+                <w:webHidden/>
+              </w:rPr>
+              <w:fldChar w:fldCharType="end"/>
+            </w:r>
+          </w:hyperlink>
+        </w:p>
+        <w:p>
+          <w:pPr>
+            <w:pStyle w:val="TOC2"/>
+            <w:tabs>
+              <w:tab w:val="right" w:leader="dot" w:pos="9350"/>
+            </w:tabs>
+            <w:rPr>
+              <w:noProof/>
+            </w:rPr>
+          </w:pPr>
+          <w:hyperlink w:anchor="_Toc130836370" w:history="1">
+            <w:r>
+              <w:rPr>
+                <w:rStyle w:val="Hyperlink"/>
+                <w:noProof/>
+              </w:rPr>
+              <w:t>3. Callback functions</w:t>
+            </w:r>
+            <w:r>
+              <w:rPr>
+                <w:noProof/>
+                <w:webHidden/>
+              </w:rPr>
+              <w:tab/>
+            </w:r>
+            <w:r>
+              <w:rPr>
+                <w:noProof/>
+                <w:webHidden/>
+              </w:rPr>
+              <w:fldChar w:fldCharType="begin"/>
+            </w:r>
+            <w:r>
+              <w:rPr>
+                <w:noProof/>
+                <w:webHidden/>
+              </w:rPr>
+              <w:instrText xml:space="preserve"> PAGEREF _Toc130836370 \h </w:instrText>
+            </w:r>
+            <w:r>
+              <w:rPr>
+                <w:noProof/>
+                <w:webHidden/>
+              </w:rPr>
+            </w:r>
+            <w:r>
+              <w:rPr>
+                <w:noProof/>
+                <w:webHidden/>
+              </w:rPr>
+              <w:fldChar w:fldCharType="separate"/>
+            </w:r>
+            <w:r>
+              <w:rPr>
+                <w:noProof/>
+                <w:webHidden/>
+              </w:rPr>
+              <w:t>8</w:t>
+            </w:r>
+            <w:r>
+              <w:rPr>
+                <w:noProof/>
+                <w:webHidden/>
+              </w:rPr>
+              <w:fldChar w:fldCharType="end"/>
+            </w:r>
+          </w:hyperlink>
+        </w:p>
+        <w:p>
+          <w:pPr>
+            <w:pStyle w:val="TOC1"/>
+            <w:tabs>
+              <w:tab w:val="right" w:leader="dot" w:pos="9350"/>
+            </w:tabs>
+            <w:rPr>
+              <w:noProof/>
+            </w:rPr>
+          </w:pPr>
+          <w:hyperlink w:anchor="_Toc130836371" w:history="1">
+            <w:r>
+              <w:rPr>
+                <w:rStyle w:val="Hyperlink"/>
+                <w:noProof/>
+              </w:rPr>
+              <w:t>V. Vendor implementation</w:t>
+            </w:r>
+            <w:r>
+              <w:rPr>
+                <w:noProof/>
+                <w:webHidden/>
+              </w:rPr>
+              <w:tab/>
+            </w:r>
+            <w:r>
+              <w:rPr>
+                <w:noProof/>
+                <w:webHidden/>
+              </w:rPr>
+              <w:fldChar w:fldCharType="begin"/>
+            </w:r>
+            <w:r>
+              <w:rPr>
+                <w:noProof/>
+                <w:webHidden/>
+              </w:rPr>
+              <w:instrText xml:space="preserve"> PAGEREF _Toc130836371 \h </w:instrText>
+            </w:r>
+            <w:r>
+              <w:rPr>
+                <w:noProof/>
+                <w:webHidden/>
+              </w:rPr>
+            </w:r>
+            <w:r>
+              <w:rPr>
+                <w:noProof/>
+                <w:webHidden/>
+              </w:rPr>
+              <w:fldChar w:fldCharType="separate"/>
+            </w:r>
+            <w:r>
+              <w:rPr>
+                <w:noProof/>
+                <w:webHidden/>
+              </w:rPr>
+              <w:t>8</w:t>
+            </w:r>
+            <w:r>
+              <w:rPr>
+                <w:noProof/>
+                <w:webHidden/>
+              </w:rPr>
+              <w:fldChar w:fldCharType="end"/>
+            </w:r>
+          </w:hyperlink>
+        </w:p>
+        <w:p>
+          <w:pPr>
+            <w:pStyle w:val="TOC2"/>
+            <w:tabs>
+              <w:tab w:val="right" w:leader="dot" w:pos="9350"/>
+            </w:tabs>
+            <w:rPr>
+              <w:noProof/>
+            </w:rPr>
+          </w:pPr>
+          <w:hyperlink w:anchor="_Toc130836372" w:history="1">
+            <w:r>
+              <w:rPr>
+                <w:rStyle w:val="Hyperlink"/>
+                <w:noProof/>
+              </w:rPr>
+              <w:t>1. Lib-bt</w:t>
+            </w:r>
+            <w:r>
+              <w:rPr>
+                <w:noProof/>
+                <w:webHidden/>
+              </w:rPr>
+              <w:tab/>
+            </w:r>
+            <w:r>
+              <w:rPr>
+                <w:noProof/>
+                <w:webHidden/>
+              </w:rPr>
+              <w:fldChar w:fldCharType="begin"/>
+            </w:r>
+            <w:r>
+              <w:rPr>
+                <w:noProof/>
+                <w:webHidden/>
+              </w:rPr>
+              <w:instrText xml:space="preserve"> PAGEREF _Toc130836372 \h </w:instrText>
+            </w:r>
+            <w:r>
+              <w:rPr>
+                <w:noProof/>
+                <w:webHidden/>
+              </w:rPr>
+            </w:r>
+            <w:r>
+              <w:rPr>
+                <w:noProof/>
+                <w:webHidden/>
+              </w:rPr>
+              <w:fldChar w:fldCharType="separate"/>
+            </w:r>
+            <w:r>
+              <w:rPr>
+                <w:noProof/>
+                <w:webHidden/>
+              </w:rPr>
+              <w:t>9</w:t>
+            </w:r>
+            <w:r>
+              <w:rPr>
+                <w:noProof/>
+                <w:webHidden/>
+              </w:rPr>
+              <w:fldChar w:fldCharType="end"/>
+            </w:r>
+          </w:hyperlink>
+        </w:p>
+        <w:p>
+          <w:pPr>
+            <w:pStyle w:val="TOC2"/>
+            <w:tabs>
+              <w:tab w:val="right" w:leader="dot" w:pos="9350"/>
+            </w:tabs>
+            <w:rPr>
+              <w:noProof/>
+            </w:rPr>
+          </w:pPr>
+          <w:hyperlink w:anchor="_Toc130836373" w:history="1">
+            <w:r>
+              <w:rPr>
+                <w:rStyle w:val="Hyperlink"/>
+                <w:noProof/>
+              </w:rPr>
+              <w:t>1.1. Initialized</w:t>
+            </w:r>
+            <w:r>
+              <w:rPr>
+                <w:noProof/>
+                <w:webHidden/>
+              </w:rPr>
+              <w:tab/>
+            </w:r>
+            <w:r>
+              <w:rPr>
+                <w:noProof/>
+                <w:webHidden/>
+              </w:rPr>
+              <w:fldChar w:fldCharType="begin"/>
+            </w:r>
+            <w:r>
+              <w:rPr>
+                <w:noProof/>
+                <w:webHidden/>
+              </w:rPr>
+              <w:instrText xml:space="preserve"> PAGEREF _Toc130836373 \h </w:instrText>
+            </w:r>
+            <w:r>
+              <w:rPr>
+                <w:noProof/>
+                <w:webHidden/>
+              </w:rPr>
+            </w:r>
+            <w:r>
+              <w:rPr>
+                <w:noProof/>
+                <w:webHidden/>
+              </w:rPr>
+              <w:fldChar w:fldCharType="separate"/>
+            </w:r>
+            <w:r>
+              <w:rPr>
+                <w:noProof/>
+                <w:webHidden/>
+              </w:rPr>
+              <w:t>9</w:t>
+            </w:r>
+            <w:r>
+              <w:rPr>
+                <w:noProof/>
+                <w:webHidden/>
+              </w:rPr>
+              <w:fldChar w:fldCharType="end"/>
+            </w:r>
+          </w:hyperlink>
+        </w:p>
+        <w:p>
+          <w:pPr>
+            <w:pStyle w:val="TOC2"/>
+            <w:tabs>
+              <w:tab w:val="right" w:leader="dot" w:pos="9350"/>
+            </w:tabs>
+            <w:rPr>
+              <w:noProof/>
+            </w:rPr>
+          </w:pPr>
+          <w:hyperlink w:anchor="_Toc130836374" w:history="1">
+            <w:r>
+              <w:rPr>
+                <w:rStyle w:val="Hyperlink"/>
+                <w:noProof/>
+              </w:rPr>
+              <w:t>1.2. Cleanup</w:t>
+            </w:r>
+            <w:r>
+              <w:rPr>
+                <w:noProof/>
+                <w:webHidden/>
+              </w:rPr>
+              <w:tab/>
+            </w:r>
+            <w:r>
+              <w:rPr>
+                <w:noProof/>
+                <w:webHidden/>
+              </w:rPr>
+              <w:fldChar w:fldCharType="begin"/>
+            </w:r>
+            <w:r>
+              <w:rPr>
+                <w:noProof/>
+                <w:webHidden/>
+              </w:rPr>
+              <w:instrText xml:space="preserve"> PAGEREF _Toc130836374 \h </w:instrText>
+            </w:r>
+            <w:r>
+              <w:rPr>
+                <w:noProof/>
+                <w:webHidden/>
+              </w:rPr>
+            </w:r>
+            <w:r>
+              <w:rPr>
+                <w:noProof/>
+                <w:webHidden/>
+              </w:rPr>
+              <w:fldChar w:fldCharType="separate"/>
+            </w:r>
+            <w:r>
+              <w:rPr>
+                <w:noProof/>
+                <w:webHidden/>
+              </w:rPr>
+              <w:t>9</w:t>
+            </w:r>
+            <w:r>
+              <w:rPr>
+                <w:noProof/>
+                <w:webHidden/>
+              </w:rPr>
+              <w:fldChar w:fldCharType="end"/>
+            </w:r>
+          </w:hyperlink>
+        </w:p>
+        <w:p>
+          <w:pPr>
+            <w:pStyle w:val="TOC3"/>
+            <w:tabs>
+              <w:tab w:val="right" w:leader="dot" w:pos="9350"/>
+            </w:tabs>
+            <w:rPr>
+              <w:noProof/>
+            </w:rPr>
+          </w:pPr>
+          <w:hyperlink w:anchor="_Toc130836375" w:history="1">
+            <w:r>
+              <w:rPr>
+                <w:rStyle w:val="Hyperlink"/>
+                <w:noProof/>
+              </w:rPr>
+              <w:t>1.3. Create dynamic library entry point</w:t>
+            </w:r>
+            <w:r>
+              <w:rPr>
+                <w:noProof/>
+                <w:webHidden/>
+              </w:rPr>
+              <w:tab/>
+            </w:r>
+            <w:r>
+              <w:rPr>
+                <w:noProof/>
+                <w:webHidden/>
+              </w:rPr>
+              <w:fldChar w:fldCharType="begin"/>
+            </w:r>
+            <w:r>
+              <w:rPr>
+                <w:noProof/>
+                <w:webHidden/>
+              </w:rPr>
+              <w:instrText xml:space="preserve"> PAGEREF _Toc130836375 \h </w:instrText>
+            </w:r>
+            <w:r>
+              <w:rPr>
+                <w:noProof/>
+                <w:webHidden/>
+              </w:rPr>
+            </w:r>
+            <w:r>
+              <w:rPr>
+                <w:noProof/>
+                <w:webHidden/>
+              </w:rPr>
+              <w:fldChar w:fldCharType="separate"/>
+            </w:r>
+            <w:r>
+              <w:rPr>
+                <w:noProof/>
+                <w:webHidden/>
+              </w:rPr>
+              <w:t>10</w:t>
+            </w:r>
+            <w:r>
+              <w:rPr>
+                <w:noProof/>
+                <w:webHidden/>
+              </w:rPr>
+              <w:fldChar w:fldCharType="end"/>
+            </w:r>
+          </w:hyperlink>
+        </w:p>
+        <w:p>
+          <w:pPr>
+            <w:pStyle w:val="TOC3"/>
+            <w:tabs>
+              <w:tab w:val="right" w:leader="dot" w:pos="9350"/>
+            </w:tabs>
+            <w:rPr>
+              <w:noProof/>
+            </w:rPr>
+          </w:pPr>
+          <w:hyperlink w:anchor="_Toc130836376" w:history="1">
+            <w:r>
+              <w:rPr>
+                <w:rStyle w:val="Hyperlink"/>
+                <w:noProof/>
+              </w:rPr>
+              <w:t>1.4. Vendor specific operation</w:t>
+            </w:r>
+            <w:r>
+              <w:rPr>
+                <w:noProof/>
+                <w:webHidden/>
+              </w:rPr>
+              <w:tab/>
+            </w:r>
+            <w:r>
+              <w:rPr>
+                <w:noProof/>
+                <w:webHidden/>
+              </w:rPr>
+              <w:fldChar w:fldCharType="begin"/>
+            </w:r>
+            <w:r>
+              <w:rPr>
+                <w:noProof/>
+                <w:webHidden/>
+              </w:rPr>
+              <w:instrText xml:space="preserve"> PAGEREF _Toc130836376 \h </w:instrText>
+            </w:r>
+            <w:r>
+              <w:rPr>
+                <w:noProof/>
+                <w:webHidden/>
+              </w:rPr>
+            </w:r>
+            <w:r>
+              <w:rPr>
+                <w:noProof/>
+                <w:webHidden/>
+              </w:rPr>
+              <w:fldChar w:fldCharType="separate"/>
+            </w:r>
+            <w:r>
+              <w:rPr>
+                <w:noProof/>
+                <w:webHidden/>
+              </w:rPr>
+              <w:t>11</w:t>
+            </w:r>
+            <w:r>
+              <w:rPr>
+                <w:noProof/>
+                <w:webHidden/>
+              </w:rPr>
+              <w:fldChar w:fldCharType="end"/>
+            </w:r>
+          </w:hyperlink>
+        </w:p>
+        <w:p>
+          <w:pPr>
+            <w:pStyle w:val="TOC2"/>
+            <w:tabs>
+              <w:tab w:val="right" w:leader="dot" w:pos="9350"/>
+            </w:tabs>
+            <w:rPr>
+              <w:noProof/>
+            </w:rPr>
+          </w:pPr>
+          <w:hyperlink w:anchor="_Toc130836377" w:history="1">
+            <w:r>
+              <w:rPr>
+                <w:rStyle w:val="Hyperlink"/>
+                <w:noProof/>
+              </w:rPr>
+              <w:t>2. Vendor_interface.cc</w:t>
+            </w:r>
+            <w:r>
+              <w:rPr>
+                <w:noProof/>
+                <w:webHidden/>
+              </w:rPr>
+              <w:tab/>
+            </w:r>
+            <w:r>
+              <w:rPr>
+                <w:noProof/>
+                <w:webHidden/>
+              </w:rPr>
+              <w:fldChar w:fldCharType="begin"/>
+            </w:r>
+            <w:r>
+              <w:rPr>
+                <w:noProof/>
+                <w:webHidden/>
+              </w:rPr>
+              <w:instrText xml:space="preserve"> PAGEREF _Toc130836377 \h </w:instrText>
+            </w:r>
+            <w:r>
+              <w:rPr>
+                <w:noProof/>
+                <w:webHidden/>
+              </w:rPr>
+            </w:r>
+            <w:r>
+              <w:rPr>
+                <w:noProof/>
+                <w:webHidden/>
+              </w:rPr>
+              <w:fldChar w:fldCharType="separate"/>
+            </w:r>
+            <w:r>
+              <w:rPr>
+                <w:noProof/>
+                <w:webHidden/>
+              </w:rPr>
+              <w:t>12</w:t>
+            </w:r>
+            <w:r>
+              <w:rPr>
+                <w:noProof/>
+                <w:webHidden/>
+              </w:rPr>
+              <w:fldChar w:fldCharType="end"/>
+            </w:r>
+          </w:hyperlink>
+        </w:p>
+        <w:p>
+          <w:pPr>
+            <w:pStyle w:val="TOC2"/>
+            <w:tabs>
+              <w:tab w:val="right" w:leader="dot" w:pos="9350"/>
+            </w:tabs>
+            <w:rPr>
+              <w:noProof/>
+            </w:rPr>
+          </w:pPr>
+          <w:hyperlink w:anchor="_Toc130836378" w:history="1">
+            <w:r>
+              <w:rPr>
+                <w:rStyle w:val="Hyperlink"/>
+                <w:noProof/>
+              </w:rPr>
+              <w:t>2. Send data functions</w:t>
+            </w:r>
+            <w:r>
+              <w:rPr>
+                <w:noProof/>
+                <w:webHidden/>
+              </w:rPr>
+              <w:tab/>
+            </w:r>
+            <w:r>
+              <w:rPr>
+                <w:noProof/>
+                <w:webHidden/>
+              </w:rPr>
+              <w:fldChar w:fldCharType="begin"/>
+            </w:r>
+            <w:r>
+              <w:rPr>
+                <w:noProof/>
+                <w:webHidden/>
+              </w:rPr>
+              <w:instrText xml:space="preserve"> PAGEREF _Toc130836378 \h </w:instrText>
+            </w:r>
+            <w:r>
+              <w:rPr>
+                <w:noProof/>
+                <w:webHidden/>
+              </w:rPr>
+            </w:r>
+            <w:r>
+              <w:rPr>
+                <w:noProof/>
+                <w:webHidden/>
+              </w:rPr>
+              <w:fldChar w:fldCharType="separate"/>
+            </w:r>
+            <w:r>
+              <w:rPr>
+                <w:noProof/>
+                <w:webHidden/>
+              </w:rPr>
+              <w:t>13</w:t>
+            </w:r>
+            <w:r>
+              <w:rPr>
+                <w:noProof/>
+                <w:webHidden/>
+              </w:rPr>
+              <w:fldChar w:fldCharType="end"/>
+            </w:r>
+          </w:hyperlink>
+        </w:p>
+        <w:p>
+          <w:pPr>
+            <w:pStyle w:val="TOC1"/>
+            <w:tabs>
+              <w:tab w:val="right" w:leader="dot" w:pos="9350"/>
+            </w:tabs>
+            <w:rPr>
+              <w:noProof/>
+            </w:rPr>
+          </w:pPr>
+          <w:hyperlink w:anchor="_Toc130836379" w:history="1">
+            <w:r>
+              <w:rPr>
+                <w:rStyle w:val="Hyperlink"/>
+                <w:noProof/>
+              </w:rPr>
+              <w:t>VI. Appendx - Where is the bluetooth components directory</w:t>
+            </w:r>
+            <w:r>
+              <w:rPr>
+                <w:noProof/>
+                <w:webHidden/>
+              </w:rPr>
+              <w:tab/>
+            </w:r>
+            <w:r>
+              <w:rPr>
+                <w:noProof/>
+                <w:webHidden/>
+              </w:rPr>
+              <w:fldChar w:fldCharType="begin"/>
+            </w:r>
+            <w:r>
+              <w:rPr>
+                <w:noProof/>
+                <w:webHidden/>
+              </w:rPr>
+              <w:instrText xml:space="preserve"> PAGEREF _Toc130836379 \h </w:instrText>
+            </w:r>
+            <w:r>
+              <w:rPr>
+                <w:noProof/>
+                <w:webHidden/>
+              </w:rPr>
+            </w:r>
+            <w:r>
+              <w:rPr>
+                <w:noProof/>
+                <w:webHidden/>
+              </w:rPr>
+              <w:fldChar w:fldCharType="separate"/>
+            </w:r>
+            <w:r>
+              <w:rPr>
+                <w:noProof/>
+                <w:webHidden/>
+              </w:rPr>
+              <w:t>13</w:t>
+            </w:r>
+            <w:r>
+              <w:rPr>
+                <w:noProof/>
+                <w:webHidden/>
+              </w:rPr>
+              <w:fldChar w:fldCharType="end"/>
+            </w:r>
+          </w:hyperlink>
+        </w:p>
+        <w:p>
+          <w:r>
+            <w:rPr>
+              <w:b/>
+              <w:bCs/>
+              <w:noProof/>
+            </w:rPr>
+            <w:fldChar w:fldCharType="end"/>
+          </w:r>
+        </w:p>
+      </w:sdtContent>
+    </w:sdt>
+    <w:p/>
+    <w:p/>
+    <w:p/>
+    <w:p/>
+    <w:p/>
+    <w:p/>
+    <w:p>
+      <w:pPr>
+        <w:pStyle w:val="Heading1"/>
+      </w:pPr>
+      <w:bookmarkStart w:id="0" w:name="_Toc130836358"/>
+      <w:r>
+        <w:lastRenderedPageBreak/>
         <w:t>I. Bluetooth overview</w:t>
       </w:r>
-    </w:p>
-    <w:p>
-      <w:r>
+      <w:bookmarkEnd w:id="0"/>
+    </w:p>
+    <w:p>
+      <w:r>
+        <w:rPr>
+          <w:noProof/>
+        </w:rPr>
         <w:drawing>
           <wp:inline distT="0" distB="0" distL="0" distR="0" wp14:anchorId="656F49BC" wp14:editId="57448B4E">
             <wp:extent cx="5943600" cy="3663315"/>
@@ -23,7 +1586,7 @@
                     <pic:cNvPicPr/>
                   </pic:nvPicPr>
                   <pic:blipFill>
-                    <a:blip r:embed="rId5"/>
+                    <a:blip r:embed="rId6"/>
                     <a:stretch/>
                   </pic:blipFill>
                   <pic:spPr>
@@ -127,12 +1690,20 @@
       </w:r>
     </w:p>
     <w:p>
+      <w:pPr>
+        <w:pStyle w:val="Heading2"/>
+      </w:pPr>
+      <w:bookmarkStart w:id="1" w:name="_Toc130836359"/>
       <w:r>
         <w:t>1. Bluetooh Device roles</w:t>
       </w:r>
-    </w:p>
-    <w:p>
-      <w:r>
+      <w:bookmarkEnd w:id="1"/>
+    </w:p>
+    <w:p>
+      <w:r>
+        <w:rPr>
+          <w:noProof/>
+        </w:rPr>
         <w:drawing>
           <wp:inline distT="0" distB="0" distL="0" distR="0" wp14:anchorId="5AF70A67" wp14:editId="5256ECAE">
             <wp:extent cx="4181475" cy="1676400"/>
@@ -147,7 +1718,7 @@
                     <pic:cNvPicPr/>
                   </pic:nvPicPr>
                   <pic:blipFill>
-                    <a:blip r:embed="rId6"/>
+                    <a:blip r:embed="rId7"/>
                     <a:stretch/>
                   </pic:blipFill>
                   <pic:spPr>
@@ -170,10 +1741,15 @@
       </w:r>
     </w:p>
     <w:p>
+      <w:pPr>
+        <w:pStyle w:val="Heading3"/>
+      </w:pPr>
+      <w:bookmarkStart w:id="2" w:name="_Toc130836360"/>
       <w:r>
         <w:lastRenderedPageBreak/>
         <w:t>1.1. Peripheral</w:t>
       </w:r>
+      <w:bookmarkEnd w:id="2"/>
     </w:p>
     <w:p>
       <w:r>
@@ -182,6 +1758,9 @@
     </w:p>
     <w:p>
       <w:r>
+        <w:rPr>
+          <w:noProof/>
+        </w:rPr>
         <w:drawing>
           <wp:inline distT="0" distB="0" distL="0" distR="0" wp14:anchorId="4C1FD021" wp14:editId="095D8284">
             <wp:extent cx="2133140" cy="2457450"/>
@@ -196,7 +1775,7 @@
                     <pic:cNvPicPr/>
                   </pic:nvPicPr>
                   <pic:blipFill>
-                    <a:blip r:embed="rId7"/>
+                    <a:blip r:embed="rId8"/>
                     <a:stretch/>
                   </pic:blipFill>
                   <pic:spPr>
@@ -263,10 +1842,7 @@
         </w:numPr>
       </w:pPr>
       <w:r>
-        <w:t>Profile</w:t>
-      </w:r>
-      <w:r>
-        <w:t>: Group of services</w:t>
+        <w:t>Profile: Group of services</w:t>
       </w:r>
     </w:p>
     <w:p>
@@ -353,9 +1929,14 @@
       </w:r>
     </w:p>
     <w:p>
+      <w:pPr>
+        <w:pStyle w:val="Heading3"/>
+      </w:pPr>
+      <w:bookmarkStart w:id="3" w:name="_Toc130836361"/>
       <w:r>
         <w:t>1.2 Central</w:t>
       </w:r>
+      <w:bookmarkEnd w:id="3"/>
     </w:p>
     <w:p>
       <w:r>
@@ -387,16 +1968,21 @@
       </w:r>
     </w:p>
     <w:p>
-      <w:r>
+      <w:pPr>
+        <w:pStyle w:val="Heading1"/>
+      </w:pPr>
+      <w:bookmarkStart w:id="4" w:name="_Toc130836362"/>
+      <w:r>
+        <w:lastRenderedPageBreak/>
         <w:t>II. Android Bluetooth Architecture</w:t>
       </w:r>
+      <w:bookmarkEnd w:id="4"/>
     </w:p>
     <w:p>
       <w:r>
         <w:rPr>
           <w:noProof/>
         </w:rPr>
-        <w:lastRenderedPageBreak/>
         <w:drawing>
           <wp:inline distT="0" distB="0" distL="0" distR="0" wp14:anchorId="1C5E3457" wp14:editId="672DEDA1">
             <wp:extent cx="3650776" cy="3077551"/>
@@ -411,7 +1997,7 @@
                     <pic:cNvPicPr/>
                   </pic:nvPicPr>
                   <pic:blipFill>
-                    <a:blip r:embed="rId8"/>
+                    <a:blip r:embed="rId9"/>
                     <a:stretch/>
                   </pic:blipFill>
                   <pic:spPr>
@@ -453,7 +2039,7 @@
                     <pic:cNvPicPr/>
                   </pic:nvPicPr>
                   <pic:blipFill>
-                    <a:blip r:embed="rId9"/>
+                    <a:blip r:embed="rId10"/>
                     <a:stretch/>
                   </pic:blipFill>
                   <pic:spPr>
@@ -478,6 +2064,9 @@
     <w:p/>
     <w:p>
       <w:r>
+        <w:rPr>
+          <w:noProof/>
+        </w:rPr>
         <w:lastRenderedPageBreak/>
         <w:drawing>
           <wp:inline distT="0" distB="0" distL="0" distR="0" wp14:anchorId="3B4C45DB" wp14:editId="1CD110BE">
@@ -493,7 +2082,7 @@
                     <pic:cNvPicPr/>
                   </pic:nvPicPr>
                   <pic:blipFill>
-                    <a:blip r:embed="rId10"/>
+                    <a:blip r:embed="rId11"/>
                     <a:stretch/>
                   </pic:blipFill>
                   <pic:spPr>
@@ -516,9 +2105,20 @@
       </w:r>
     </w:p>
     <w:p>
-      <w:r>
-        <w:t>1. Bluetooh stack</w:t>
-      </w:r>
+      <w:pPr>
+        <w:pStyle w:val="Heading2"/>
+      </w:pPr>
+      <w:bookmarkStart w:id="5" w:name="_Toc130836363"/>
+      <w:r>
+        <w:t>1. Bluetoo</w:t>
+      </w:r>
+      <w:r>
+        <w:t>t</w:t>
+      </w:r>
+      <w:r>
+        <w:t>h stack</w:t>
+      </w:r>
+      <w:bookmarkEnd w:id="5"/>
     </w:p>
     <w:p>
       <w:r>
@@ -530,54 +2130,6 @@
             <wp:extent cx="5943600" cy="2849245"/>
             <wp:effectExtent l="0" t="0" r="0" b="8255"/>
             <wp:docPr id="1" name="Picture 1"/>
-            <wp:cNvGraphicFramePr>
-              <a:graphicFrameLocks xmlns:a="http://schemas.openxmlformats.org/drawingml/2006/main" noChangeAspect="1"/>
-            </wp:cNvGraphicFramePr>
-            <a:graphic xmlns:a="http://schemas.openxmlformats.org/drawingml/2006/main">
-              <a:graphicData uri="http://schemas.openxmlformats.org/drawingml/2006/picture">
-                <pic:pic xmlns:pic="http://schemas.openxmlformats.org/drawingml/2006/picture">
-                  <pic:nvPicPr>
-                    <pic:cNvPr id="1" name=""/>
-                    <pic:cNvPicPr/>
-                  </pic:nvPicPr>
-                  <pic:blipFill>
-                    <a:blip r:embed="rId11"/>
-                    <a:stretch>
-                      <a:fillRect/>
-                    </a:stretch>
-                  </pic:blipFill>
-                  <pic:spPr>
-                    <a:xfrm>
-                      <a:off x="0" y="0"/>
-                      <a:ext cx="5943600" cy="2849245"/>
-                    </a:xfrm>
-                    <a:prstGeom prst="rect">
-                      <a:avLst/>
-                    </a:prstGeom>
-                  </pic:spPr>
-                </pic:pic>
-              </a:graphicData>
-            </a:graphic>
-          </wp:inline>
-        </w:drawing>
-      </w:r>
-    </w:p>
-    <w:p>
-      <w:r>
-        <w:t>III. HIDL</w:t>
-      </w:r>
-    </w:p>
-    <w:p>
-      <w:r>
-        <w:rPr>
-          <w:noProof/>
-        </w:rPr>
-        <w:lastRenderedPageBreak/>
-        <w:drawing>
-          <wp:inline distT="0" distB="0" distL="0" distR="0" wp14:anchorId="2B11995B" wp14:editId="646CCB6F">
-            <wp:extent cx="5943600" cy="3373120"/>
-            <wp:effectExtent l="0" t="0" r="0" b="0"/>
-            <wp:docPr id="132" name="Picture 132"/>
             <wp:cNvGraphicFramePr>
               <a:graphicFrameLocks xmlns:a="http://schemas.openxmlformats.org/drawingml/2006/main" noChangeAspect="1"/>
             </wp:cNvGraphicFramePr>
@@ -597,7 +2149,7 @@
                   <pic:spPr>
                     <a:xfrm>
                       <a:off x="0" y="0"/>
-                      <a:ext cx="5943600" cy="3373120"/>
+                      <a:ext cx="5943600" cy="2849245"/>
                     </a:xfrm>
                     <a:prstGeom prst="rect">
                       <a:avLst/>
@@ -611,24 +2163,15 @@
       </w:r>
     </w:p>
     <w:p>
-      <w:r>
-        <w:t>1. Initialize</w:t>
-      </w:r>
-    </w:p>
-    <w:p>
-      <w:r>
-        <w:t>2. Transmit data</w:t>
-      </w:r>
-    </w:p>
-    <w:p>
-      <w:r>
-        <w:t xml:space="preserve">3. </w:t>
-      </w:r>
-    </w:p>
-    <w:p>
-      <w:r>
-        <w:t>IV. Vendor implementation</w:t>
-      </w:r>
+      <w:pPr>
+        <w:pStyle w:val="Heading1"/>
+      </w:pPr>
+      <w:bookmarkStart w:id="6" w:name="_Toc130836364"/>
+      <w:r>
+        <w:lastRenderedPageBreak/>
+        <w:t>III. HCI Layer</w:t>
+      </w:r>
+      <w:bookmarkEnd w:id="6"/>
     </w:p>
     <w:p>
       <w:r>
@@ -636,10 +2179,10 @@
           <w:noProof/>
         </w:rPr>
         <w:drawing>
-          <wp:inline distT="0" distB="0" distL="0" distR="0" wp14:anchorId="1C979F8B" wp14:editId="1056B2FC">
-            <wp:extent cx="5943600" cy="3537585"/>
-            <wp:effectExtent l="0" t="0" r="0" b="5715"/>
-            <wp:docPr id="133" name="Picture 133"/>
+          <wp:inline distT="0" distB="0" distL="0" distR="0" wp14:anchorId="2B11995B" wp14:editId="646CCB6F">
+            <wp:extent cx="5943600" cy="3373120"/>
+            <wp:effectExtent l="0" t="0" r="0" b="0"/>
+            <wp:docPr id="132" name="Picture 132"/>
             <wp:cNvGraphicFramePr>
               <a:graphicFrameLocks xmlns:a="http://schemas.openxmlformats.org/drawingml/2006/main" noChangeAspect="1"/>
             </wp:cNvGraphicFramePr>
@@ -659,6 +2202,373 @@
                   <pic:spPr>
                     <a:xfrm>
                       <a:off x="0" y="0"/>
+                      <a:ext cx="5943600" cy="3373120"/>
+                    </a:xfrm>
+                    <a:prstGeom prst="rect">
+                      <a:avLst/>
+                    </a:prstGeom>
+                  </pic:spPr>
+                </pic:pic>
+              </a:graphicData>
+            </a:graphic>
+          </wp:inline>
+        </w:drawing>
+      </w:r>
+    </w:p>
+    <w:p>
+      <w:pPr>
+        <w:pStyle w:val="Heading2"/>
+      </w:pPr>
+      <w:bookmarkStart w:id="7" w:name="_Toc130836365"/>
+      <w:r>
+        <w:t>1. Initialize</w:t>
+      </w:r>
+      <w:bookmarkEnd w:id="7"/>
+    </w:p>
+    <w:p>
+      <w:r>
+        <w:rPr>
+          <w:noProof/>
+        </w:rPr>
+        <w:drawing>
+          <wp:inline distT="0" distB="0" distL="0" distR="0" wp14:anchorId="366C1452" wp14:editId="6B546826">
+            <wp:extent cx="4794637" cy="3102171"/>
+            <wp:effectExtent l="0" t="0" r="6350" b="3175"/>
+            <wp:docPr id="10" name="Picture 9">
+              <a:extLst xmlns:a="http://schemas.openxmlformats.org/drawingml/2006/main">
+                <a:ext uri="{FF2B5EF4-FFF2-40B4-BE49-F238E27FC236}">
+                  <a16:creationId xmlns:a16="http://schemas.microsoft.com/office/drawing/2014/main" id="{01CCF37F-CC43-BCB5-96D0-12735BECF7F8}"/>
+                </a:ext>
+              </a:extLst>
+            </wp:docPr>
+            <wp:cNvGraphicFramePr>
+              <a:graphicFrameLocks xmlns:a="http://schemas.openxmlformats.org/drawingml/2006/main" noChangeAspect="1"/>
+            </wp:cNvGraphicFramePr>
+            <a:graphic xmlns:a="http://schemas.openxmlformats.org/drawingml/2006/main">
+              <a:graphicData uri="http://schemas.openxmlformats.org/drawingml/2006/picture">
+                <pic:pic xmlns:pic="http://schemas.openxmlformats.org/drawingml/2006/picture">
+                  <pic:nvPicPr>
+                    <pic:cNvPr id="10" name="Picture 9">
+                      <a:extLst>
+                        <a:ext uri="{FF2B5EF4-FFF2-40B4-BE49-F238E27FC236}">
+                          <a16:creationId xmlns:a16="http://schemas.microsoft.com/office/drawing/2014/main" id="{01CCF37F-CC43-BCB5-96D0-12735BECF7F8}"/>
+                        </a:ext>
+                      </a:extLst>
+                    </pic:cNvPr>
+                    <pic:cNvPicPr>
+                      <a:picLocks noChangeAspect="1"/>
+                    </pic:cNvPicPr>
+                  </pic:nvPicPr>
+                  <pic:blipFill>
+                    <a:blip r:embed="rId14"/>
+                    <a:stretch>
+                      <a:fillRect/>
+                    </a:stretch>
+                  </pic:blipFill>
+                  <pic:spPr>
+                    <a:xfrm>
+                      <a:off x="0" y="0"/>
+                      <a:ext cx="4812154" cy="3113505"/>
+                    </a:xfrm>
+                    <a:prstGeom prst="rect">
+                      <a:avLst/>
+                    </a:prstGeom>
+                  </pic:spPr>
+                </pic:pic>
+              </a:graphicData>
+            </a:graphic>
+          </wp:inline>
+        </w:drawing>
+      </w:r>
+    </w:p>
+    <w:p>
+      <w:pPr>
+        <w:jc w:val="center"/>
+      </w:pPr>
+      <w:r>
+        <w:t>s</w:t>
+      </w:r>
+      <w:r>
+        <w:t>ystem/bt/hci/src/hci_layer_android.cc</w:t>
+      </w:r>
+    </w:p>
+    <w:p/>
+    <w:p>
+      <w:pPr>
+        <w:pStyle w:val="Heading2"/>
+      </w:pPr>
+      <w:bookmarkStart w:id="8" w:name="_Toc130836366"/>
+      <w:r>
+        <w:lastRenderedPageBreak/>
+        <w:t>2. Transmit data</w:t>
+      </w:r>
+      <w:bookmarkEnd w:id="8"/>
+    </w:p>
+    <w:p>
+      <w:r>
+        <w:rPr>
+          <w:noProof/>
+        </w:rPr>
+        <w:drawing>
+          <wp:inline distT="0" distB="0" distL="0" distR="0" wp14:anchorId="5474219F" wp14:editId="063AA1EA">
+            <wp:extent cx="5943600" cy="3155950"/>
+            <wp:effectExtent l="0" t="0" r="0" b="6350"/>
+            <wp:docPr id="9" name="Picture 9"/>
+            <wp:cNvGraphicFramePr>
+              <a:graphicFrameLocks xmlns:a="http://schemas.openxmlformats.org/drawingml/2006/main" noChangeAspect="1"/>
+            </wp:cNvGraphicFramePr>
+            <a:graphic xmlns:a="http://schemas.openxmlformats.org/drawingml/2006/main">
+              <a:graphicData uri="http://schemas.openxmlformats.org/drawingml/2006/picture">
+                <pic:pic xmlns:pic="http://schemas.openxmlformats.org/drawingml/2006/picture">
+                  <pic:nvPicPr>
+                    <pic:cNvPr id="1" name=""/>
+                    <pic:cNvPicPr/>
+                  </pic:nvPicPr>
+                  <pic:blipFill>
+                    <a:blip r:embed="rId15"/>
+                    <a:stretch>
+                      <a:fillRect/>
+                    </a:stretch>
+                  </pic:blipFill>
+                  <pic:spPr>
+                    <a:xfrm>
+                      <a:off x="0" y="0"/>
+                      <a:ext cx="5943600" cy="3155950"/>
+                    </a:xfrm>
+                    <a:prstGeom prst="rect">
+                      <a:avLst/>
+                    </a:prstGeom>
+                  </pic:spPr>
+                </pic:pic>
+              </a:graphicData>
+            </a:graphic>
+          </wp:inline>
+        </w:drawing>
+      </w:r>
+    </w:p>
+    <w:p/>
+    <w:p>
+      <w:pPr>
+        <w:pStyle w:val="Heading1"/>
+      </w:pPr>
+      <w:bookmarkStart w:id="9" w:name="_Toc130836367"/>
+      <w:r>
+        <w:t>IV. HIDL Layer</w:t>
+      </w:r>
+      <w:bookmarkEnd w:id="9"/>
+    </w:p>
+    <w:p>
+      <w:pPr>
+        <w:pStyle w:val="Heading2"/>
+      </w:pPr>
+      <w:bookmarkStart w:id="10" w:name="_Toc130836368"/>
+      <w:r>
+        <w:t>1. Initialize</w:t>
+      </w:r>
+      <w:bookmarkEnd w:id="10"/>
+    </w:p>
+    <w:p>
+      <w:pPr>
+        <w:jc w:val="center"/>
+      </w:pPr>
+    </w:p>
+    <w:p>
+      <w:r>
+        <w:rPr>
+          <w:noProof/>
+        </w:rPr>
+        <w:drawing>
+          <wp:inline distT="0" distB="0" distL="0" distR="0" wp14:anchorId="74BE6831" wp14:editId="2A4AA5C5">
+            <wp:extent cx="5943600" cy="2773045"/>
+            <wp:effectExtent l="0" t="0" r="0" b="8255"/>
+            <wp:docPr id="12" name="Picture 12"/>
+            <wp:cNvGraphicFramePr>
+              <a:graphicFrameLocks xmlns:a="http://schemas.openxmlformats.org/drawingml/2006/main" noChangeAspect="1"/>
+            </wp:cNvGraphicFramePr>
+            <a:graphic xmlns:a="http://schemas.openxmlformats.org/drawingml/2006/main">
+              <a:graphicData uri="http://schemas.openxmlformats.org/drawingml/2006/picture">
+                <pic:pic xmlns:pic="http://schemas.openxmlformats.org/drawingml/2006/picture">
+                  <pic:nvPicPr>
+                    <pic:cNvPr id="1" name=""/>
+                    <pic:cNvPicPr/>
+                  </pic:nvPicPr>
+                  <pic:blipFill>
+                    <a:blip r:embed="rId16"/>
+                    <a:stretch>
+                      <a:fillRect/>
+                    </a:stretch>
+                  </pic:blipFill>
+                  <pic:spPr>
+                    <a:xfrm>
+                      <a:off x="0" y="0"/>
+                      <a:ext cx="5943600" cy="2773045"/>
+                    </a:xfrm>
+                    <a:prstGeom prst="rect">
+                      <a:avLst/>
+                    </a:prstGeom>
+                  </pic:spPr>
+                </pic:pic>
+              </a:graphicData>
+            </a:graphic>
+          </wp:inline>
+        </w:drawing>
+      </w:r>
+    </w:p>
+    <w:p/>
+    <w:p>
+      <w:pPr>
+        <w:pStyle w:val="Heading2"/>
+      </w:pPr>
+      <w:bookmarkStart w:id="11" w:name="_Toc130836369"/>
+      <w:r>
+        <w:lastRenderedPageBreak/>
+        <w:t>2</w:t>
+      </w:r>
+      <w:r>
+        <w:t xml:space="preserve">. </w:t>
+      </w:r>
+      <w:r>
+        <w:t>Send data</w:t>
+      </w:r>
+      <w:bookmarkEnd w:id="11"/>
+    </w:p>
+    <w:p>
+      <w:r>
+        <w:rPr>
+          <w:noProof/>
+        </w:rPr>
+        <w:drawing>
+          <wp:inline distT="0" distB="0" distL="0" distR="0" wp14:anchorId="72052FF1" wp14:editId="5C577E10">
+            <wp:extent cx="5323398" cy="4542519"/>
+            <wp:effectExtent l="0" t="0" r="0" b="0"/>
+            <wp:docPr id="11" name="Picture 11"/>
+            <wp:cNvGraphicFramePr>
+              <a:graphicFrameLocks xmlns:a="http://schemas.openxmlformats.org/drawingml/2006/main" noChangeAspect="1"/>
+            </wp:cNvGraphicFramePr>
+            <a:graphic xmlns:a="http://schemas.openxmlformats.org/drawingml/2006/main">
+              <a:graphicData uri="http://schemas.openxmlformats.org/drawingml/2006/picture">
+                <pic:pic xmlns:pic="http://schemas.openxmlformats.org/drawingml/2006/picture">
+                  <pic:nvPicPr>
+                    <pic:cNvPr id="1" name=""/>
+                    <pic:cNvPicPr/>
+                  </pic:nvPicPr>
+                  <pic:blipFill>
+                    <a:blip r:embed="rId17"/>
+                    <a:stretch>
+                      <a:fillRect/>
+                    </a:stretch>
+                  </pic:blipFill>
+                  <pic:spPr>
+                    <a:xfrm>
+                      <a:off x="0" y="0"/>
+                      <a:ext cx="5326668" cy="4545309"/>
+                    </a:xfrm>
+                    <a:prstGeom prst="rect">
+                      <a:avLst/>
+                    </a:prstGeom>
+                  </pic:spPr>
+                </pic:pic>
+              </a:graphicData>
+            </a:graphic>
+          </wp:inline>
+        </w:drawing>
+      </w:r>
+    </w:p>
+    <w:p>
+      <w:pPr>
+        <w:pStyle w:val="Heading2"/>
+      </w:pPr>
+      <w:bookmarkStart w:id="12" w:name="_Toc130836370"/>
+      <w:r>
+        <w:lastRenderedPageBreak/>
+        <w:t>3</w:t>
+      </w:r>
+      <w:r>
+        <w:t>. Callback functions</w:t>
+      </w:r>
+      <w:bookmarkEnd w:id="12"/>
+    </w:p>
+    <w:p>
+      <w:r>
+        <w:rPr>
+          <w:noProof/>
+        </w:rPr>
+        <w:drawing>
+          <wp:inline distT="0" distB="0" distL="0" distR="0" wp14:anchorId="41D777B7" wp14:editId="4A650585">
+            <wp:extent cx="5943600" cy="3816985"/>
+            <wp:effectExtent l="0" t="0" r="0" b="0"/>
+            <wp:docPr id="13" name="Picture 13"/>
+            <wp:cNvGraphicFramePr>
+              <a:graphicFrameLocks xmlns:a="http://schemas.openxmlformats.org/drawingml/2006/main" noChangeAspect="1"/>
+            </wp:cNvGraphicFramePr>
+            <a:graphic xmlns:a="http://schemas.openxmlformats.org/drawingml/2006/main">
+              <a:graphicData uri="http://schemas.openxmlformats.org/drawingml/2006/picture">
+                <pic:pic xmlns:pic="http://schemas.openxmlformats.org/drawingml/2006/picture">
+                  <pic:nvPicPr>
+                    <pic:cNvPr id="1" name=""/>
+                    <pic:cNvPicPr/>
+                  </pic:nvPicPr>
+                  <pic:blipFill>
+                    <a:blip r:embed="rId18"/>
+                    <a:stretch>
+                      <a:fillRect/>
+                    </a:stretch>
+                  </pic:blipFill>
+                  <pic:spPr>
+                    <a:xfrm>
+                      <a:off x="0" y="0"/>
+                      <a:ext cx="5943600" cy="3816985"/>
+                    </a:xfrm>
+                    <a:prstGeom prst="rect">
+                      <a:avLst/>
+                    </a:prstGeom>
+                  </pic:spPr>
+                </pic:pic>
+              </a:graphicData>
+            </a:graphic>
+          </wp:inline>
+        </w:drawing>
+      </w:r>
+    </w:p>
+    <w:p>
+      <w:pPr>
+        <w:pStyle w:val="Heading1"/>
+      </w:pPr>
+      <w:bookmarkStart w:id="13" w:name="_Toc130836371"/>
+      <w:r>
+        <w:t>V. Vendor implementation</w:t>
+      </w:r>
+      <w:bookmarkEnd w:id="13"/>
+    </w:p>
+    <w:p>
+      <w:r>
+        <w:rPr>
+          <w:noProof/>
+        </w:rPr>
+        <w:drawing>
+          <wp:inline distT="0" distB="0" distL="0" distR="0" wp14:anchorId="1C979F8B" wp14:editId="1056B2FC">
+            <wp:extent cx="5943600" cy="3537585"/>
+            <wp:effectExtent l="0" t="0" r="0" b="5715"/>
+            <wp:docPr id="133" name="Picture 133"/>
+            <wp:cNvGraphicFramePr>
+              <a:graphicFrameLocks xmlns:a="http://schemas.openxmlformats.org/drawingml/2006/main" noChangeAspect="1"/>
+            </wp:cNvGraphicFramePr>
+            <a:graphic xmlns:a="http://schemas.openxmlformats.org/drawingml/2006/main">
+              <a:graphicData uri="http://schemas.openxmlformats.org/drawingml/2006/picture">
+                <pic:pic xmlns:pic="http://schemas.openxmlformats.org/drawingml/2006/picture">
+                  <pic:nvPicPr>
+                    <pic:cNvPr id="1" name=""/>
+                    <pic:cNvPicPr/>
+                  </pic:nvPicPr>
+                  <pic:blipFill>
+                    <a:blip r:embed="rId19"/>
+                    <a:stretch>
+                      <a:fillRect/>
+                    </a:stretch>
+                  </pic:blipFill>
+                  <pic:spPr>
+                    <a:xfrm>
+                      <a:off x="0" y="0"/>
                       <a:ext cx="5943600" cy="3537585"/>
                     </a:xfrm>
                     <a:prstGeom prst="rect">
@@ -675,44 +2585,462 @@
     <w:p>
       <w:r>
         <w:lastRenderedPageBreak/>
-        <w:t>In this part, we discuss the lib-bt only. With the kernel space part, we have a UART document to refenrence.</w:t>
-      </w:r>
-    </w:p>
-    <w:p>
-      <w:r>
-        <w:t xml:space="preserve">The lib-bt have 4 attributes are: </w:t>
-      </w:r>
-    </w:p>
-    <w:p>
-      <w:bookmarkStart w:id="0" w:name="_GoBack"/>
+        <w:t xml:space="preserve">In this </w:t>
+      </w:r>
+      <w:r>
+        <w:t xml:space="preserve">part, we discuss the </w:t>
+      </w:r>
+      <w:r>
+        <w:rPr>
+          <w:b/>
+          <w:i/>
+        </w:rPr>
+        <w:t>lib-bt</w:t>
+      </w:r>
+      <w:r>
+        <w:t xml:space="preserve"> and </w:t>
+      </w:r>
+      <w:r>
+        <w:rPr>
+          <w:b/>
+          <w:i/>
+        </w:rPr>
+        <w:t>Vendor_interface.cc</w:t>
+      </w:r>
+      <w:r>
+        <w:t>. With the kernel space part, we have a UART document to refenrence.</w:t>
+      </w:r>
+    </w:p>
+    <w:p>
+      <w:pPr>
+        <w:pStyle w:val="Heading2"/>
+      </w:pPr>
+      <w:bookmarkStart w:id="14" w:name="_Toc130836372"/>
+      <w:r>
+        <w:t>1. Lib-bt</w:t>
+      </w:r>
+      <w:bookmarkEnd w:id="14"/>
+    </w:p>
+    <w:p>
+      <w:pPr>
+        <w:pStyle w:val="Heading3"/>
+      </w:pPr>
+      <w:bookmarkStart w:id="15" w:name="_Toc130836373"/>
+      <w:r>
+        <w:t>1.</w:t>
+      </w:r>
+      <w:r>
+        <w:t>1.</w:t>
+      </w:r>
+      <w:r>
+        <w:t xml:space="preserve"> </w:t>
+      </w:r>
       <w:r>
         <w:t>Initialized</w:t>
       </w:r>
-    </w:p>
-    <w:p>
+      <w:bookmarkEnd w:id="15"/>
+    </w:p>
+    <w:p>
+      <w:r>
+        <w:rPr>
+          <w:noProof/>
+        </w:rPr>
+        <w:drawing>
+          <wp:inline distT="0" distB="0" distL="0" distR="0" wp14:anchorId="20F184F3" wp14:editId="7DA67D70">
+            <wp:extent cx="5943600" cy="3327400"/>
+            <wp:effectExtent l="0" t="0" r="0" b="6350"/>
+            <wp:docPr id="21" name="Picture 21"/>
+            <wp:cNvGraphicFramePr>
+              <a:graphicFrameLocks xmlns:a="http://schemas.openxmlformats.org/drawingml/2006/main" noChangeAspect="1"/>
+            </wp:cNvGraphicFramePr>
+            <a:graphic xmlns:a="http://schemas.openxmlformats.org/drawingml/2006/main">
+              <a:graphicData uri="http://schemas.openxmlformats.org/drawingml/2006/picture">
+                <pic:pic xmlns:pic="http://schemas.openxmlformats.org/drawingml/2006/picture">
+                  <pic:nvPicPr>
+                    <pic:cNvPr id="1" name=""/>
+                    <pic:cNvPicPr/>
+                  </pic:nvPicPr>
+                  <pic:blipFill>
+                    <a:blip r:embed="rId20"/>
+                    <a:stretch>
+                      <a:fillRect/>
+                    </a:stretch>
+                  </pic:blipFill>
+                  <pic:spPr>
+                    <a:xfrm>
+                      <a:off x="0" y="0"/>
+                      <a:ext cx="5943600" cy="3327400"/>
+                    </a:xfrm>
+                    <a:prstGeom prst="rect">
+                      <a:avLst/>
+                    </a:prstGeom>
+                  </pic:spPr>
+                </pic:pic>
+              </a:graphicData>
+            </a:graphic>
+          </wp:inline>
+        </w:drawing>
+      </w:r>
+    </w:p>
+    <w:p>
+      <w:pPr>
+        <w:pStyle w:val="Heading3"/>
+      </w:pPr>
+      <w:bookmarkStart w:id="16" w:name="_Toc130836374"/>
+      <w:r>
+        <w:t xml:space="preserve">1.2. </w:t>
+      </w:r>
       <w:r>
         <w:t>Cleanup</w:t>
       </w:r>
-    </w:p>
-    <w:p>
+      <w:bookmarkEnd w:id="16"/>
+    </w:p>
+    <w:p>
+      <w:r>
+        <w:rPr>
+          <w:noProof/>
+        </w:rPr>
+        <w:drawing>
+          <wp:inline distT="0" distB="0" distL="0" distR="0" wp14:anchorId="2F446085" wp14:editId="5BD92C87">
+            <wp:extent cx="5943600" cy="2716530"/>
+            <wp:effectExtent l="0" t="0" r="0" b="7620"/>
+            <wp:docPr id="2" name="Picture 2"/>
+            <wp:cNvGraphicFramePr>
+              <a:graphicFrameLocks xmlns:a="http://schemas.openxmlformats.org/drawingml/2006/main" noChangeAspect="1"/>
+            </wp:cNvGraphicFramePr>
+            <a:graphic xmlns:a="http://schemas.openxmlformats.org/drawingml/2006/main">
+              <a:graphicData uri="http://schemas.openxmlformats.org/drawingml/2006/picture">
+                <pic:pic xmlns:pic="http://schemas.openxmlformats.org/drawingml/2006/picture">
+                  <pic:nvPicPr>
+                    <pic:cNvPr id="1" name=""/>
+                    <pic:cNvPicPr/>
+                  </pic:nvPicPr>
+                  <pic:blipFill>
+                    <a:blip r:embed="rId21"/>
+                    <a:stretch>
+                      <a:fillRect/>
+                    </a:stretch>
+                  </pic:blipFill>
+                  <pic:spPr>
+                    <a:xfrm>
+                      <a:off x="0" y="0"/>
+                      <a:ext cx="5943600" cy="2716530"/>
+                    </a:xfrm>
+                    <a:prstGeom prst="rect">
+                      <a:avLst/>
+                    </a:prstGeom>
+                  </pic:spPr>
+                </pic:pic>
+              </a:graphicData>
+            </a:graphic>
+          </wp:inline>
+        </w:drawing>
+      </w:r>
+    </w:p>
+    <w:p>
+      <w:r>
+        <w:rPr>
+          <w:noProof/>
+        </w:rPr>
+        <w:lastRenderedPageBreak/>
+        <w:drawing>
+          <wp:inline distT="0" distB="0" distL="0" distR="0" wp14:anchorId="7BCD8FD0" wp14:editId="32FD5201">
+            <wp:extent cx="5943600" cy="4116705"/>
+            <wp:effectExtent l="0" t="0" r="0" b="0"/>
+            <wp:docPr id="5" name="Picture 5"/>
+            <wp:cNvGraphicFramePr>
+              <a:graphicFrameLocks xmlns:a="http://schemas.openxmlformats.org/drawingml/2006/main" noChangeAspect="1"/>
+            </wp:cNvGraphicFramePr>
+            <a:graphic xmlns:a="http://schemas.openxmlformats.org/drawingml/2006/main">
+              <a:graphicData uri="http://schemas.openxmlformats.org/drawingml/2006/picture">
+                <pic:pic xmlns:pic="http://schemas.openxmlformats.org/drawingml/2006/picture">
+                  <pic:nvPicPr>
+                    <pic:cNvPr id="1" name=""/>
+                    <pic:cNvPicPr/>
+                  </pic:nvPicPr>
+                  <pic:blipFill>
+                    <a:blip r:embed="rId22"/>
+                    <a:stretch>
+                      <a:fillRect/>
+                    </a:stretch>
+                  </pic:blipFill>
+                  <pic:spPr>
+                    <a:xfrm>
+                      <a:off x="0" y="0"/>
+                      <a:ext cx="5943600" cy="4116705"/>
+                    </a:xfrm>
+                    <a:prstGeom prst="rect">
+                      <a:avLst/>
+                    </a:prstGeom>
+                  </pic:spPr>
+                </pic:pic>
+              </a:graphicData>
+            </a:graphic>
+          </wp:inline>
+        </w:drawing>
+      </w:r>
+    </w:p>
+    <w:p/>
+    <w:p>
+      <w:pPr>
+        <w:pStyle w:val="Heading3"/>
+      </w:pPr>
+      <w:bookmarkStart w:id="17" w:name="_Toc130836375"/>
+      <w:r>
+        <w:t xml:space="preserve">1.3. </w:t>
+      </w:r>
       <w:r>
         <w:t>Create dynamic library entry point</w:t>
       </w:r>
-    </w:p>
-    <w:p>
+      <w:bookmarkEnd w:id="17"/>
+    </w:p>
+    <w:p>
+      <w:r>
+        <w:rPr>
+          <w:noProof/>
+        </w:rPr>
+        <w:drawing>
+          <wp:inline distT="0" distB="0" distL="0" distR="0" wp14:anchorId="5EBE07B8" wp14:editId="5D20F905">
+            <wp:extent cx="5943600" cy="2205355"/>
+            <wp:effectExtent l="0" t="0" r="0" b="4445"/>
+            <wp:docPr id="3" name="Picture 3"/>
+            <wp:cNvGraphicFramePr>
+              <a:graphicFrameLocks xmlns:a="http://schemas.openxmlformats.org/drawingml/2006/main" noChangeAspect="1"/>
+            </wp:cNvGraphicFramePr>
+            <a:graphic xmlns:a="http://schemas.openxmlformats.org/drawingml/2006/main">
+              <a:graphicData uri="http://schemas.openxmlformats.org/drawingml/2006/picture">
+                <pic:pic xmlns:pic="http://schemas.openxmlformats.org/drawingml/2006/picture">
+                  <pic:nvPicPr>
+                    <pic:cNvPr id="1" name=""/>
+                    <pic:cNvPicPr/>
+                  </pic:nvPicPr>
+                  <pic:blipFill>
+                    <a:blip r:embed="rId23"/>
+                    <a:stretch>
+                      <a:fillRect/>
+                    </a:stretch>
+                  </pic:blipFill>
+                  <pic:spPr>
+                    <a:xfrm>
+                      <a:off x="0" y="0"/>
+                      <a:ext cx="5943600" cy="2205355"/>
+                    </a:xfrm>
+                    <a:prstGeom prst="rect">
+                      <a:avLst/>
+                    </a:prstGeom>
+                  </pic:spPr>
+                </pic:pic>
+              </a:graphicData>
+            </a:graphic>
+          </wp:inline>
+        </w:drawing>
+      </w:r>
+    </w:p>
+    <w:p>
+      <w:pPr>
+        <w:pStyle w:val="Heading3"/>
+      </w:pPr>
+      <w:bookmarkStart w:id="18" w:name="_Toc130836376"/>
+      <w:r>
+        <w:lastRenderedPageBreak/>
+        <w:t xml:space="preserve">1.4. </w:t>
+      </w:r>
       <w:r>
         <w:t>Vendor specific operation</w:t>
       </w:r>
-    </w:p>
-    <w:bookmarkEnd w:id="0"/>
+      <w:bookmarkEnd w:id="18"/>
+    </w:p>
+    <w:p>
+      <w:r>
+        <w:rPr>
+          <w:noProof/>
+        </w:rPr>
+        <w:drawing>
+          <wp:inline distT="0" distB="0" distL="0" distR="0" wp14:anchorId="6A13CE31" wp14:editId="17A12175">
+            <wp:extent cx="5943600" cy="4069080"/>
+            <wp:effectExtent l="0" t="0" r="0" b="7620"/>
+            <wp:docPr id="4" name="Picture 4"/>
+            <wp:cNvGraphicFramePr>
+              <a:graphicFrameLocks xmlns:a="http://schemas.openxmlformats.org/drawingml/2006/main" noChangeAspect="1"/>
+            </wp:cNvGraphicFramePr>
+            <a:graphic xmlns:a="http://schemas.openxmlformats.org/drawingml/2006/main">
+              <a:graphicData uri="http://schemas.openxmlformats.org/drawingml/2006/picture">
+                <pic:pic xmlns:pic="http://schemas.openxmlformats.org/drawingml/2006/picture">
+                  <pic:nvPicPr>
+                    <pic:cNvPr id="1" name=""/>
+                    <pic:cNvPicPr/>
+                  </pic:nvPicPr>
+                  <pic:blipFill>
+                    <a:blip r:embed="rId24"/>
+                    <a:stretch>
+                      <a:fillRect/>
+                    </a:stretch>
+                  </pic:blipFill>
+                  <pic:spPr>
+                    <a:xfrm>
+                      <a:off x="0" y="0"/>
+                      <a:ext cx="5943600" cy="4069080"/>
+                    </a:xfrm>
+                    <a:prstGeom prst="rect">
+                      <a:avLst/>
+                    </a:prstGeom>
+                  </pic:spPr>
+                </pic:pic>
+              </a:graphicData>
+            </a:graphic>
+          </wp:inline>
+        </w:drawing>
+      </w:r>
+    </w:p>
     <w:p/>
     <w:p>
-      <w:r>
-        <w:t xml:space="preserve">IV. Appendx - Where is the bluetooth components </w:t>
-      </w:r>
-      <w:r>
-        <w:t>directory</w:t>
-      </w:r>
+      <w:pPr>
+        <w:pStyle w:val="Heading2"/>
+      </w:pPr>
+      <w:bookmarkStart w:id="19" w:name="_Toc130836377"/>
+      <w:r>
+        <w:lastRenderedPageBreak/>
+        <w:t>2. Vendor_interface.cc</w:t>
+      </w:r>
+      <w:bookmarkEnd w:id="19"/>
+    </w:p>
+    <w:p>
+      <w:pPr>
+        <w:pStyle w:val="Heading3"/>
+      </w:pPr>
+      <w:r>
+        <w:t>2.1 Initialize</w:t>
+      </w:r>
+    </w:p>
+    <w:p>
+      <w:r>
+        <w:rPr>
+          <w:noProof/>
+        </w:rPr>
+        <w:drawing>
+          <wp:inline distT="0" distB="0" distL="0" distR="0" wp14:anchorId="7A69BB25" wp14:editId="21A1964B">
+            <wp:extent cx="5943600" cy="4110990"/>
+            <wp:effectExtent l="0" t="0" r="0" b="3810"/>
+            <wp:docPr id="6" name="Picture 6"/>
+            <wp:cNvGraphicFramePr>
+              <a:graphicFrameLocks xmlns:a="http://schemas.openxmlformats.org/drawingml/2006/main" noChangeAspect="1"/>
+            </wp:cNvGraphicFramePr>
+            <a:graphic xmlns:a="http://schemas.openxmlformats.org/drawingml/2006/main">
+              <a:graphicData uri="http://schemas.openxmlformats.org/drawingml/2006/picture">
+                <pic:pic xmlns:pic="http://schemas.openxmlformats.org/drawingml/2006/picture">
+                  <pic:nvPicPr>
+                    <pic:cNvPr id="1" name=""/>
+                    <pic:cNvPicPr/>
+                  </pic:nvPicPr>
+                  <pic:blipFill>
+                    <a:blip r:embed="rId25"/>
+                    <a:stretch>
+                      <a:fillRect/>
+                    </a:stretch>
+                  </pic:blipFill>
+                  <pic:spPr>
+                    <a:xfrm>
+                      <a:off x="0" y="0"/>
+                      <a:ext cx="5943600" cy="4110990"/>
+                    </a:xfrm>
+                    <a:prstGeom prst="rect">
+                      <a:avLst/>
+                    </a:prstGeom>
+                  </pic:spPr>
+                </pic:pic>
+              </a:graphicData>
+            </a:graphic>
+          </wp:inline>
+        </w:drawing>
+      </w:r>
+    </w:p>
+    <w:p/>
+    <w:p>
+      <w:pPr>
+        <w:pStyle w:val="Heading3"/>
+      </w:pPr>
+      <w:bookmarkStart w:id="20" w:name="_Toc130836378"/>
+      <w:r>
+        <w:lastRenderedPageBreak/>
+        <w:t>2.</w:t>
+      </w:r>
+      <w:r>
+        <w:t>2</w:t>
+      </w:r>
+      <w:r>
+        <w:t xml:space="preserve"> Send data functions</w:t>
+      </w:r>
+      <w:bookmarkEnd w:id="20"/>
+    </w:p>
+    <w:p>
+      <w:r>
+        <w:rPr>
+          <w:noProof/>
+        </w:rPr>
+        <w:drawing>
+          <wp:inline distT="0" distB="0" distL="0" distR="0" wp14:anchorId="1EB35247" wp14:editId="76B0DD69">
+            <wp:extent cx="5943600" cy="4088130"/>
+            <wp:effectExtent l="0" t="0" r="0" b="7620"/>
+            <wp:docPr id="7" name="Picture 7"/>
+            <wp:cNvGraphicFramePr>
+              <a:graphicFrameLocks xmlns:a="http://schemas.openxmlformats.org/drawingml/2006/main" noChangeAspect="1"/>
+            </wp:cNvGraphicFramePr>
+            <a:graphic xmlns:a="http://schemas.openxmlformats.org/drawingml/2006/main">
+              <a:graphicData uri="http://schemas.openxmlformats.org/drawingml/2006/picture">
+                <pic:pic xmlns:pic="http://schemas.openxmlformats.org/drawingml/2006/picture">
+                  <pic:nvPicPr>
+                    <pic:cNvPr id="1" name=""/>
+                    <pic:cNvPicPr/>
+                  </pic:nvPicPr>
+                  <pic:blipFill>
+                    <a:blip r:embed="rId26"/>
+                    <a:stretch>
+                      <a:fillRect/>
+                    </a:stretch>
+                  </pic:blipFill>
+                  <pic:spPr>
+                    <a:xfrm>
+                      <a:off x="0" y="0"/>
+                      <a:ext cx="5943600" cy="4088130"/>
+                    </a:xfrm>
+                    <a:prstGeom prst="rect">
+                      <a:avLst/>
+                    </a:prstGeom>
+                  </pic:spPr>
+                </pic:pic>
+              </a:graphicData>
+            </a:graphic>
+          </wp:inline>
+        </w:drawing>
+      </w:r>
+    </w:p>
+    <w:p/>
+    <w:p>
+      <w:pPr>
+        <w:pStyle w:val="Heading1"/>
+      </w:pPr>
+      <w:r>
+        <w:t>VI. Application</w:t>
+      </w:r>
+    </w:p>
+    <w:p>
+      <w:pPr>
+        <w:pStyle w:val="Heading1"/>
+      </w:pPr>
+      <w:bookmarkStart w:id="21" w:name="_Toc130836379"/>
+      <w:r>
+        <w:t>V</w:t>
+      </w:r>
+      <w:r>
+        <w:t>I</w:t>
+      </w:r>
+      <w:r>
+        <w:t>I</w:t>
+      </w:r>
+      <w:r>
+        <w:t>. Appendx - Where is the bluetooth components directory</w:t>
+      </w:r>
+      <w:bookmarkEnd w:id="21"/>
     </w:p>
     <w:p>
       <w:pPr>
@@ -842,6 +3170,7 @@
         <w:rPr>
           <w:b/>
         </w:rPr>
+        <w:lastRenderedPageBreak/>
         <w:t>common</w:t>
       </w:r>
     </w:p>
@@ -972,7 +3301,6 @@
         <w:rPr>
           <w:b/>
         </w:rPr>
-        <w:lastRenderedPageBreak/>
         <w:t>Profile</w:t>
       </w:r>
     </w:p>
@@ -1543,6 +3871,7 @@
         <w:rPr>
           <w:b/>
         </w:rPr>
+        <w:lastRenderedPageBreak/>
         <w:t>Types</w:t>
       </w:r>
     </w:p>
@@ -1615,6 +3944,186 @@
         <w:rPr>
           <w:b/>
         </w:rPr>
+        <w:t>VIII. Native layer</w:t>
+      </w:r>
+    </w:p>
+    <w:p>
+      <w:r>
+        <w:t>The application part calls the enableNative function</w:t>
+      </w:r>
+    </w:p>
+    <w:p>
+      <w:r>
+        <w:t>packages/modules/Bluetooth/android/app/src/com/android/bluetooth/btservice/AdapterState.java</w:t>
+      </w:r>
+    </w:p>
+    <w:p/>
+    <w:p>
+      <w:r>
+        <w:t>Define enableNative method</w:t>
+      </w:r>
+    </w:p>
+    <w:p>
+      <w:r>
+        <w:rPr>
+          <w:noProof/>
+        </w:rPr>
+        <w:drawing>
+          <wp:inline distT="0" distB="0" distL="0" distR="0" wp14:anchorId="693D15FC" wp14:editId="6F8E21CF">
+            <wp:extent cx="4371975" cy="1162050"/>
+            <wp:effectExtent l="0" t="0" r="9525" b="0"/>
+            <wp:docPr id="14" name="Picture 14"/>
+            <wp:cNvGraphicFramePr>
+              <a:graphicFrameLocks xmlns:a="http://schemas.openxmlformats.org/drawingml/2006/main" noChangeAspect="1"/>
+            </wp:cNvGraphicFramePr>
+            <a:graphic xmlns:a="http://schemas.openxmlformats.org/drawingml/2006/main">
+              <a:graphicData uri="http://schemas.openxmlformats.org/drawingml/2006/picture">
+                <pic:pic xmlns:pic="http://schemas.openxmlformats.org/drawingml/2006/picture">
+                  <pic:nvPicPr>
+                    <pic:cNvPr id="1" name=""/>
+                    <pic:cNvPicPr/>
+                  </pic:nvPicPr>
+                  <pic:blipFill>
+                    <a:blip r:embed="rId27"/>
+                    <a:stretch>
+                      <a:fillRect/>
+                    </a:stretch>
+                  </pic:blipFill>
+                  <pic:spPr>
+                    <a:xfrm>
+                      <a:off x="0" y="0"/>
+                      <a:ext cx="4371975" cy="1162050"/>
+                    </a:xfrm>
+                    <a:prstGeom prst="rect">
+                      <a:avLst/>
+                    </a:prstGeom>
+                  </pic:spPr>
+                </pic:pic>
+              </a:graphicData>
+            </a:graphic>
+          </wp:inline>
+        </w:drawing>
+      </w:r>
+    </w:p>
+    <w:p>
+      <w:r>
+        <w:t>packages/modules/Bluetooth/android/app/jni/com_android_bluetooth_btservice_AdapterService.cpp</w:t>
+      </w:r>
+    </w:p>
+    <w:p/>
+    <w:p>
+      <w:r>
+        <w:t>Implementation of JNI functions</w:t>
+      </w:r>
+    </w:p>
+    <w:p>
+      <w:r>
+        <w:rPr>
+          <w:noProof/>
+        </w:rPr>
+        <w:drawing>
+          <wp:inline distT="0" distB="0" distL="0" distR="0" wp14:anchorId="10618042" wp14:editId="4497EC5D">
+            <wp:extent cx="4600575" cy="1190625"/>
+            <wp:effectExtent l="0" t="0" r="9525" b="9525"/>
+            <wp:docPr id="8" name="Picture 8"/>
+            <wp:cNvGraphicFramePr>
+              <a:graphicFrameLocks xmlns:a="http://schemas.openxmlformats.org/drawingml/2006/main" noChangeAspect="1"/>
+            </wp:cNvGraphicFramePr>
+            <a:graphic xmlns:a="http://schemas.openxmlformats.org/drawingml/2006/main">
+              <a:graphicData uri="http://schemas.openxmlformats.org/drawingml/2006/picture">
+                <pic:pic xmlns:pic="http://schemas.openxmlformats.org/drawingml/2006/picture">
+                  <pic:nvPicPr>
+                    <pic:cNvPr id="1" name=""/>
+                    <pic:cNvPicPr/>
+                  </pic:nvPicPr>
+                  <pic:blipFill>
+                    <a:blip r:embed="rId28"/>
+                    <a:stretch>
+                      <a:fillRect/>
+                    </a:stretch>
+                  </pic:blipFill>
+                  <pic:spPr>
+                    <a:xfrm>
+                      <a:off x="0" y="0"/>
+                      <a:ext cx="4600575" cy="1190625"/>
+                    </a:xfrm>
+                    <a:prstGeom prst="rect">
+                      <a:avLst/>
+                    </a:prstGeom>
+                  </pic:spPr>
+                </pic:pic>
+              </a:graphicData>
+            </a:graphic>
+          </wp:inline>
+        </w:drawing>
+      </w:r>
+    </w:p>
+    <w:p>
+      <w:r>
+        <w:t>packages/modules/Bluetooth/android/app/jni/com_android_bluetooth_btservice_AdapterService.cpp</w:t>
+      </w:r>
+    </w:p>
+    <w:p/>
+    <w:p>
+      <w:r>
+        <w:t>The implementation of the enable function in the C function. This part is the same as the init process</w:t>
+      </w:r>
+    </w:p>
+    <w:p/>
+    <w:p>
+      <w:r>
+        <w:t>The implementation of bt</w:t>
+      </w:r>
+      <w:r>
+        <w:t xml:space="preserve">if_enable_bluetooth function. Performs chip power on and kickstarts OS scheduler </w:t>
+      </w:r>
+    </w:p>
+    <w:p>
+      <w:r>
+        <w:lastRenderedPageBreak/>
+        <w:t>bt_main_enable function. This function is the specific implementation of the enable function.</w:t>
+      </w:r>
+    </w:p>
+    <w:p>
+      <w:r>
+        <w:t>The BTEMAIN api creates all the BTE tasks. Should be called part of the Bluetooth stack enable sequence</w:t>
+      </w:r>
+    </w:p>
+    <w:p>
+      <w:r>
+        <w:t>1. Initialize the BTE control block</w:t>
+      </w:r>
+    </w:p>
+    <w:p>
+      <w:r>
+        <w:t>2. Create BTU_TASK process</w:t>
+      </w:r>
+    </w:p>
+    <w:p>
+      <w:r>
+        <w:t>3. bte_hci_enable. Enable HCI and vendor modules</w:t>
+      </w:r>
+    </w:p>
+    <w:p>
+      <w:r>
+        <w:t>The implementation process of opening HCI and vendor module bte_h</w:t>
+      </w:r>
+      <w:r>
+        <w:t>ci_enable is shown in the figure</w:t>
+      </w:r>
+      <w:bookmarkStart w:id="22" w:name="_GoBack"/>
+      <w:bookmarkEnd w:id="22"/>
+    </w:p>
+    <w:p>
+      <w:pPr>
+        <w:rPr>
+          <w:b/>
+        </w:rPr>
+      </w:pPr>
+      <w:r>
+        <w:rPr>
+          <w:b/>
+        </w:rPr>
         <w:t>Refer</w:t>
       </w:r>
     </w:p>
@@ -1625,7 +4134,7 @@
     </w:p>
     <w:p/>
     <w:p>
-      <w:hyperlink r:id="rId14" w:history="1">
+      <w:hyperlink r:id="rId29" w:history="1">
         <w:r>
           <w:rPr>
             <w:rStyle w:val="Hyperlink"/>
@@ -1636,7 +4145,7 @@
     </w:p>
     <w:p/>
     <w:p>
-      <w:hyperlink r:id="rId15" w:history="1">
+      <w:hyperlink r:id="rId30" w:history="1">
         <w:r>
           <w:rPr>
             <w:rStyle w:val="Hyperlink"/>
@@ -2750,9 +5259,54 @@
       <w:szCs w:val="32"/>
     </w:rPr>
   </w:style>
+  <w:style w:type="paragraph" w:styleId="Heading2">
+    <w:name w:val="heading 2"/>
+    <w:basedOn w:val="Normal"/>
+    <w:next w:val="Normal"/>
+    <w:link w:val="Heading2Char"/>
+    <w:uiPriority w:val="9"/>
+    <w:unhideWhenUsed/>
+    <w:qFormat/>
+    <w:rsid w:val="004906C5"/>
+    <w:pPr>
+      <w:keepNext/>
+      <w:keepLines/>
+      <w:spacing w:before="40" w:after="0"/>
+      <w:outlineLvl w:val="1"/>
+    </w:pPr>
+    <w:rPr>
+      <w:rFonts w:asciiTheme="majorHAnsi" w:eastAsiaTheme="majorEastAsia" w:hAnsiTheme="majorHAnsi" w:cstheme="majorBidi"/>
+      <w:b/>
+      <w:sz w:val="26"/>
+      <w:szCs w:val="26"/>
+    </w:rPr>
+  </w:style>
+  <w:style w:type="paragraph" w:styleId="Heading3">
+    <w:name w:val="heading 3"/>
+    <w:basedOn w:val="Normal"/>
+    <w:next w:val="Normal"/>
+    <w:link w:val="Heading3Char"/>
+    <w:uiPriority w:val="9"/>
+    <w:unhideWhenUsed/>
+    <w:qFormat/>
+    <w:rsid w:val="004906C5"/>
+    <w:pPr>
+      <w:keepNext/>
+      <w:keepLines/>
+      <w:spacing w:before="40" w:after="0"/>
+      <w:outlineLvl w:val="2"/>
+    </w:pPr>
+    <w:rPr>
+      <w:rFonts w:asciiTheme="majorHAnsi" w:eastAsiaTheme="majorEastAsia" w:hAnsiTheme="majorHAnsi" w:cstheme="majorBidi"/>
+      <w:b/>
+      <w:i/>
+      <w:szCs w:val="24"/>
+    </w:rPr>
+  </w:style>
   <w:style w:type="character" w:default="1" w:styleId="DefaultParagraphFont">
     <w:name w:val="Default Paragraph Font"/>
     <w:uiPriority w:val="1"/>
+    <w:semiHidden/>
     <w:unhideWhenUsed/>
   </w:style>
   <w:style w:type="table" w:default="1" w:styleId="TableNormal">
@@ -2904,6 +5458,88 @@
       <w:color w:val="0563C1" w:themeColor="hyperlink"/>
       <w:u w:val="single"/>
     </w:rPr>
+  </w:style>
+  <w:style w:type="character" w:customStyle="1" w:styleId="Heading2Char">
+    <w:name w:val="Heading 2 Char"/>
+    <w:basedOn w:val="DefaultParagraphFont"/>
+    <w:link w:val="Heading2"/>
+    <w:uiPriority w:val="9"/>
+    <w:rsid w:val="004906C5"/>
+    <w:rPr>
+      <w:rFonts w:asciiTheme="majorHAnsi" w:eastAsiaTheme="majorEastAsia" w:hAnsiTheme="majorHAnsi" w:cstheme="majorBidi"/>
+      <w:b/>
+      <w:sz w:val="26"/>
+      <w:szCs w:val="26"/>
+    </w:rPr>
+  </w:style>
+  <w:style w:type="character" w:customStyle="1" w:styleId="Heading3Char">
+    <w:name w:val="Heading 3 Char"/>
+    <w:basedOn w:val="DefaultParagraphFont"/>
+    <w:link w:val="Heading3"/>
+    <w:uiPriority w:val="9"/>
+    <w:rsid w:val="004906C5"/>
+    <w:rPr>
+      <w:rFonts w:asciiTheme="majorHAnsi" w:eastAsiaTheme="majorEastAsia" w:hAnsiTheme="majorHAnsi" w:cstheme="majorBidi"/>
+      <w:b/>
+      <w:i/>
+      <w:szCs w:val="24"/>
+    </w:rPr>
+  </w:style>
+  <w:style w:type="paragraph" w:styleId="TOCHeading">
+    <w:name w:val="TOC Heading"/>
+    <w:basedOn w:val="Heading1"/>
+    <w:next w:val="Normal"/>
+    <w:uiPriority w:val="39"/>
+    <w:unhideWhenUsed/>
+    <w:qFormat/>
+    <w:rsid w:val="00657E24"/>
+    <w:pPr>
+      <w:outlineLvl w:val="9"/>
+    </w:pPr>
+    <w:rPr>
+      <w:b w:val="0"/>
+      <w:color w:val="2E74B5" w:themeColor="accent1" w:themeShade="BF"/>
+      <w:sz w:val="32"/>
+      <w:lang w:eastAsia="en-US"/>
+    </w:rPr>
+  </w:style>
+  <w:style w:type="paragraph" w:styleId="TOC1">
+    <w:name w:val="toc 1"/>
+    <w:basedOn w:val="Normal"/>
+    <w:next w:val="Normal"/>
+    <w:autoRedefine/>
+    <w:uiPriority w:val="39"/>
+    <w:unhideWhenUsed/>
+    <w:rsid w:val="00657E24"/>
+    <w:pPr>
+      <w:spacing w:after="100"/>
+    </w:pPr>
+  </w:style>
+  <w:style w:type="paragraph" w:styleId="TOC2">
+    <w:name w:val="toc 2"/>
+    <w:basedOn w:val="Normal"/>
+    <w:next w:val="Normal"/>
+    <w:autoRedefine/>
+    <w:uiPriority w:val="39"/>
+    <w:unhideWhenUsed/>
+    <w:rsid w:val="00657E24"/>
+    <w:pPr>
+      <w:spacing w:after="100"/>
+      <w:ind w:left="220"/>
+    </w:pPr>
+  </w:style>
+  <w:style w:type="paragraph" w:styleId="TOC3">
+    <w:name w:val="toc 3"/>
+    <w:basedOn w:val="Normal"/>
+    <w:next w:val="Normal"/>
+    <w:autoRedefine/>
+    <w:uiPriority w:val="39"/>
+    <w:unhideWhenUsed/>
+    <w:rsid w:val="00657E24"/>
+    <w:pPr>
+      <w:spacing w:after="100"/>
+      <w:ind w:left="440"/>
+    </w:pPr>
   </w:style>
 </w:styles>
 </file>
@@ -3167,4 +5803,16 @@
     </a:ext>
   </a:extLst>
 </a:theme>
+</file>
+
+<file path=customXml/item1.xml><?xml version="1.0" encoding="utf-8"?>
+<b:Sources xmlns:b="http://schemas.openxmlformats.org/officeDocument/2006/bibliography" xmlns="http://schemas.openxmlformats.org/officeDocument/2006/bibliography" SelectedStyle="\APASixthEditionOfficeOnline.xsl" StyleName="APA" Version="6"/>
+</file>
+
+<file path=customXml/itemProps1.xml><?xml version="1.0" encoding="utf-8"?>
+<ds:datastoreItem xmlns:ds="http://schemas.openxmlformats.org/officeDocument/2006/customXml" ds:itemID="{F387D8C0-D36C-4FDE-9989-8B9A438FC84D}">
+  <ds:schemaRefs>
+    <ds:schemaRef ds:uri="http://schemas.openxmlformats.org/officeDocument/2006/bibliography"/>
+  </ds:schemaRefs>
+</ds:datastoreItem>
 </file>
</xml_diff>